<commit_message>
Report IV revision fixes
</commit_message>
<xml_diff>
--- a/IV-Checkpoint/IV-Chekpoint Report_2.docx
+++ b/IV-Checkpoint/IV-Chekpoint Report_2.docx
@@ -1,10 +1,10 @@
 
 <file path=word/document.xml><?xml version="1.0" encoding="utf-8"?>
-<w:document xmlns:wpc="http://schemas.microsoft.com/office/word/2010/wordprocessingCanvas" xmlns:cx="http://schemas.microsoft.com/office/drawing/2014/chartex" xmlns:cx1="http://schemas.microsoft.com/office/drawing/2015/9/8/chartex" xmlns:cx2="http://schemas.microsoft.com/office/drawing/2015/10/21/chartex" xmlns:cx3="http://schemas.microsoft.com/office/drawing/2016/5/9/chartex" xmlns:cx4="http://schemas.microsoft.com/office/drawing/2016/5/10/chartex" xmlns:cx5="http://schemas.microsoft.com/office/drawing/2016/5/11/chartex" xmlns:mc="http://schemas.openxmlformats.org/markup-compatibility/2006" xmlns:o="urn:schemas-microsoft-com:office:office" xmlns:r="http://schemas.openxmlformats.org/officeDocument/2006/relationships" xmlns:m="http://schemas.openxmlformats.org/officeDocument/2006/math" xmlns:v="urn:schemas-microsoft-com:vml" xmlns:wp14="http://schemas.microsoft.com/office/word/2010/wordprocessingDrawing" xmlns:wp="http://schemas.openxmlformats.org/drawingml/2006/wordprocessingDrawing" xmlns:w10="urn:schemas-microsoft-com:office:word" xmlns:w="http://schemas.openxmlformats.org/wordprocessingml/2006/main" xmlns:w14="http://schemas.microsoft.com/office/word/2010/wordml" xmlns:w15="http://schemas.microsoft.com/office/word/2012/wordml" xmlns:w16se="http://schemas.microsoft.com/office/word/2015/wordml/symex" xmlns:wpg="http://schemas.microsoft.com/office/word/2010/wordprocessingGroup" xmlns:wpi="http://schemas.microsoft.com/office/word/2010/wordprocessingInk" xmlns:wne="http://schemas.microsoft.com/office/word/2006/wordml" xmlns:wps="http://schemas.microsoft.com/office/word/2010/wordprocessingShape" mc:Ignorable="w14 w15 w16se wp14">
+<w:document xmlns:ve="http://schemas.openxmlformats.org/markup-compatibility/2006" xmlns:o="urn:schemas-microsoft-com:office:office" xmlns:r="http://schemas.openxmlformats.org/officeDocument/2006/relationships" xmlns:m="http://schemas.openxmlformats.org/officeDocument/2006/math" xmlns:v="urn:schemas-microsoft-com:vml" xmlns:wp="http://schemas.openxmlformats.org/drawingml/2006/wordprocessingDrawing" xmlns:w10="urn:schemas-microsoft-com:office:word" xmlns:w="http://schemas.openxmlformats.org/wordprocessingml/2006/main" xmlns:wne="http://schemas.microsoft.com/office/word/2006/wordml">
   <w:body>
     <w:p>
       <w:pPr>
-        <w:pStyle w:val="Cabealho1"/>
+        <w:pStyle w:val="Ttulo1"/>
         <w:jc w:val="center"/>
         <w:rPr>
           <w:rFonts w:ascii="Arial" w:eastAsia="DejaVu Sans Condensed" w:hAnsi="Arial"/>
@@ -27,7 +27,7 @@
     </w:p>
     <w:p>
       <w:pPr>
-        <w:pStyle w:val="Cabealho1"/>
+        <w:pStyle w:val="Ttulo1"/>
         <w:spacing w:before="0"/>
         <w:jc w:val="center"/>
         <w:rPr>
@@ -188,7 +188,7 @@
                     <a:blip r:embed="rId6">
                       <a:extLst>
                         <a:ext uri="{28A0092B-C50C-407E-A947-70E740481C1C}">
-                          <a14:useLocalDpi xmlns:a14="http://schemas.microsoft.com/office/drawing/2010/main" val="0"/>
+                          <a14:useLocalDpi xmlns:a14="http://schemas.microsoft.com/office/drawing/2010/main" xmlns:wps="http://schemas.microsoft.com/office/word/2010/wordprocessingShape" xmlns:wpi="http://schemas.microsoft.com/office/word/2010/wordprocessingInk" xmlns:wpg="http://schemas.microsoft.com/office/word/2010/wordprocessingGroup" xmlns:w16se="http://schemas.microsoft.com/office/word/2015/wordml/symex" xmlns:w15="http://schemas.microsoft.com/office/word/2012/wordml" xmlns:w14="http://schemas.microsoft.com/office/word/2010/wordml" xmlns:w="http://schemas.openxmlformats.org/wordprocessingml/2006/main" xmlns:w10="urn:schemas-microsoft-com:office:word" xmlns:wp14="http://schemas.microsoft.com/office/word/2010/wordprocessingDrawing" xmlns:v="urn:schemas-microsoft-com:vml" xmlns:o="urn:schemas-microsoft-com:office:office" xmlns:mc="http://schemas.openxmlformats.org/markup-compatibility/2006" xmlns:cx5="http://schemas.microsoft.com/office/drawing/2016/5/11/chartex" xmlns:cx4="http://schemas.microsoft.com/office/drawing/2016/5/10/chartex" xmlns:cx3="http://schemas.microsoft.com/office/drawing/2016/5/9/chartex" xmlns:cx2="http://schemas.microsoft.com/office/drawing/2015/10/21/chartex" xmlns:cx1="http://schemas.microsoft.com/office/drawing/2015/9/8/chartex" xmlns:cx="http://schemas.microsoft.com/office/drawing/2014/chartex" xmlns:wpc="http://schemas.microsoft.com/office/word/2010/wordprocessingCanvas" xmlns="" val="0"/>
                         </a:ext>
                       </a:extLst>
                     </a:blip>
@@ -775,6 +775,7 @@
           <w:rFonts w:ascii="Calibri" w:eastAsia="DejaVu Sans Condensed" w:hAnsi="Calibri" w:cs="DejaVu Sans Condensed"/>
           <w:b/>
           <w:bCs/>
+          <w:highlight w:val="yellow"/>
           <w:lang w:val="en-GB"/>
         </w:rPr>
         <w:t xml:space="preserve">2.1 </w:t>
@@ -785,6 +786,7 @@
           <w:rFonts w:ascii="Calibri" w:eastAsia="DejaVu Sans Condensed" w:hAnsi="Calibri" w:cs="DejaVu Sans Condensed"/>
           <w:b/>
           <w:bCs/>
+          <w:highlight w:val="yellow"/>
           <w:lang w:val="en-GB"/>
         </w:rPr>
         <w:t>Bertin</w:t>
@@ -795,6 +797,7 @@
           <w:rFonts w:ascii="Calibri" w:eastAsia="DejaVu Sans Condensed" w:hAnsi="Calibri" w:cs="DejaVu Sans Condensed"/>
           <w:b/>
           <w:bCs/>
+          <w:highlight w:val="yellow"/>
           <w:lang w:val="en-GB"/>
         </w:rPr>
         <w:t xml:space="preserve"> Matrix</w:t>
@@ -866,7 +869,7 @@
                     <a:blip r:embed="rId7">
                       <a:extLst>
                         <a:ext uri="{28A0092B-C50C-407E-A947-70E740481C1C}">
-                          <a14:useLocalDpi xmlns:a14="http://schemas.microsoft.com/office/drawing/2010/main" val="0"/>
+                          <a14:useLocalDpi xmlns:a14="http://schemas.microsoft.com/office/drawing/2010/main" xmlns:wps="http://schemas.microsoft.com/office/word/2010/wordprocessingShape" xmlns:wpi="http://schemas.microsoft.com/office/word/2010/wordprocessingInk" xmlns:wpg="http://schemas.microsoft.com/office/word/2010/wordprocessingGroup" xmlns:w16se="http://schemas.microsoft.com/office/word/2015/wordml/symex" xmlns:w15="http://schemas.microsoft.com/office/word/2012/wordml" xmlns:w14="http://schemas.microsoft.com/office/word/2010/wordml" xmlns:w="http://schemas.openxmlformats.org/wordprocessingml/2006/main" xmlns:w10="urn:schemas-microsoft-com:office:word" xmlns:wp14="http://schemas.microsoft.com/office/word/2010/wordprocessingDrawing" xmlns:v="urn:schemas-microsoft-com:vml" xmlns:o="urn:schemas-microsoft-com:office:office" xmlns:mc="http://schemas.openxmlformats.org/markup-compatibility/2006" xmlns:cx5="http://schemas.microsoft.com/office/drawing/2016/5/11/chartex" xmlns:cx4="http://schemas.microsoft.com/office/drawing/2016/5/10/chartex" xmlns:cx3="http://schemas.microsoft.com/office/drawing/2016/5/9/chartex" xmlns:cx2="http://schemas.microsoft.com/office/drawing/2015/10/21/chartex" xmlns:cx1="http://schemas.microsoft.com/office/drawing/2015/9/8/chartex" xmlns:cx="http://schemas.microsoft.com/office/drawing/2014/chartex" xmlns:wpc="http://schemas.microsoft.com/office/word/2010/wordprocessingCanvas" xmlns="" val="0"/>
                         </a:ext>
                       </a:extLst>
                     </a:blip>
@@ -891,12 +894,6 @@
                 </pic:pic>
               </a:graphicData>
             </a:graphic>
-            <wp14:sizeRelH relativeFrom="margin">
-              <wp14:pctWidth>0</wp14:pctWidth>
-            </wp14:sizeRelH>
-            <wp14:sizeRelV relativeFrom="margin">
-              <wp14:pctHeight>0</wp14:pctHeight>
-            </wp14:sizeRelV>
           </wp:anchor>
         </w:drawing>
       </w:r>
@@ -1016,20 +1013,20 @@
           <wp:anchor distT="0" distB="0" distL="114300" distR="114300" simplePos="0" relativeHeight="251642880" behindDoc="1" locked="0" layoutInCell="1" allowOverlap="1">
             <wp:simplePos x="0" y="0"/>
             <wp:positionH relativeFrom="column">
-              <wp:posOffset>4080510</wp:posOffset>
+              <wp:posOffset>4366260</wp:posOffset>
             </wp:positionH>
             <wp:positionV relativeFrom="paragraph">
               <wp:posOffset>-113030</wp:posOffset>
             </wp:positionV>
-            <wp:extent cx="2036445" cy="1171575"/>
-            <wp:effectExtent l="0" t="0" r="0" b="0"/>
+            <wp:extent cx="2038350" cy="1171575"/>
+            <wp:effectExtent l="19050" t="0" r="0" b="0"/>
             <wp:wrapTight wrapText="bothSides">
               <wp:wrapPolygon edited="0">
-                <wp:start x="0" y="0"/>
-                <wp:lineTo x="0" y="21424"/>
-                <wp:lineTo x="21418" y="21424"/>
-                <wp:lineTo x="21418" y="0"/>
-                <wp:lineTo x="0" y="0"/>
+                <wp:start x="-202" y="0"/>
+                <wp:lineTo x="-202" y="21424"/>
+                <wp:lineTo x="21600" y="21424"/>
+                <wp:lineTo x="21600" y="0"/>
+                <wp:lineTo x="-202" y="0"/>
               </wp:wrapPolygon>
             </wp:wrapTight>
             <wp:docPr id="9" name="Imagem 9"/>
@@ -1049,7 +1046,7 @@
                     <a:blip r:embed="rId8">
                       <a:extLst>
                         <a:ext uri="{28A0092B-C50C-407E-A947-70E740481C1C}">
-                          <a14:useLocalDpi xmlns:a14="http://schemas.microsoft.com/office/drawing/2010/main" val="0"/>
+                          <a14:useLocalDpi xmlns:a14="http://schemas.microsoft.com/office/drawing/2010/main" xmlns:wps="http://schemas.microsoft.com/office/word/2010/wordprocessingShape" xmlns:wpi="http://schemas.microsoft.com/office/word/2010/wordprocessingInk" xmlns:wpg="http://schemas.microsoft.com/office/word/2010/wordprocessingGroup" xmlns:w16se="http://schemas.microsoft.com/office/word/2015/wordml/symex" xmlns:w15="http://schemas.microsoft.com/office/word/2012/wordml" xmlns:w14="http://schemas.microsoft.com/office/word/2010/wordml" xmlns:w="http://schemas.openxmlformats.org/wordprocessingml/2006/main" xmlns:w10="urn:schemas-microsoft-com:office:word" xmlns:wp14="http://schemas.microsoft.com/office/word/2010/wordprocessingDrawing" xmlns:v="urn:schemas-microsoft-com:vml" xmlns:o="urn:schemas-microsoft-com:office:office" xmlns:mc="http://schemas.openxmlformats.org/markup-compatibility/2006" xmlns:cx5="http://schemas.microsoft.com/office/drawing/2016/5/11/chartex" xmlns:cx4="http://schemas.microsoft.com/office/drawing/2016/5/10/chartex" xmlns:cx3="http://schemas.microsoft.com/office/drawing/2016/5/9/chartex" xmlns:cx2="http://schemas.microsoft.com/office/drawing/2015/10/21/chartex" xmlns:cx1="http://schemas.microsoft.com/office/drawing/2015/9/8/chartex" xmlns:cx="http://schemas.microsoft.com/office/drawing/2014/chartex" xmlns:wpc="http://schemas.microsoft.com/office/word/2010/wordprocessingCanvas" xmlns="" val="0"/>
                         </a:ext>
                       </a:extLst>
                     </a:blip>
@@ -1061,7 +1058,7 @@
                   <pic:spPr bwMode="auto">
                     <a:xfrm>
                       <a:off x="0" y="0"/>
-                      <a:ext cx="2036445" cy="1171575"/>
+                      <a:ext cx="2038350" cy="1171575"/>
                     </a:xfrm>
                     <a:prstGeom prst="rect">
                       <a:avLst/>
@@ -1074,12 +1071,6 @@
                 </pic:pic>
               </a:graphicData>
             </a:graphic>
-            <wp14:sizeRelH relativeFrom="margin">
-              <wp14:pctWidth>0</wp14:pctWidth>
-            </wp14:sizeRelH>
-            <wp14:sizeRelV relativeFrom="margin">
-              <wp14:pctHeight>0</wp14:pctHeight>
-            </wp14:sizeRelV>
           </wp:anchor>
         </w:drawing>
       </w:r>
@@ -1094,20 +1085,20 @@
           <wp:anchor distT="0" distB="0" distL="114300" distR="114300" simplePos="0" relativeHeight="251654144" behindDoc="1" locked="0" layoutInCell="1" allowOverlap="1">
             <wp:simplePos x="0" y="0"/>
             <wp:positionH relativeFrom="column">
-              <wp:posOffset>-310515</wp:posOffset>
+              <wp:posOffset>64135</wp:posOffset>
             </wp:positionH>
             <wp:positionV relativeFrom="paragraph">
               <wp:posOffset>-46355</wp:posOffset>
             </wp:positionV>
-            <wp:extent cx="1876425" cy="1059180"/>
-            <wp:effectExtent l="0" t="0" r="0" b="0"/>
+            <wp:extent cx="1876425" cy="1057275"/>
+            <wp:effectExtent l="19050" t="0" r="9525" b="0"/>
             <wp:wrapTight wrapText="bothSides">
               <wp:wrapPolygon edited="0">
-                <wp:start x="0" y="0"/>
-                <wp:lineTo x="0" y="21367"/>
-                <wp:lineTo x="21490" y="21367"/>
-                <wp:lineTo x="21490" y="0"/>
-                <wp:lineTo x="0" y="0"/>
+                <wp:start x="-219" y="0"/>
+                <wp:lineTo x="-219" y="21405"/>
+                <wp:lineTo x="21710" y="21405"/>
+                <wp:lineTo x="21710" y="0"/>
+                <wp:lineTo x="-219" y="0"/>
               </wp:wrapPolygon>
             </wp:wrapTight>
             <wp:docPr id="10" name="Imagem 10"/>
@@ -1127,7 +1118,7 @@
                     <a:blip r:embed="rId9">
                       <a:extLst>
                         <a:ext uri="{28A0092B-C50C-407E-A947-70E740481C1C}">
-                          <a14:useLocalDpi xmlns:a14="http://schemas.microsoft.com/office/drawing/2010/main" val="0"/>
+                          <a14:useLocalDpi xmlns:a14="http://schemas.microsoft.com/office/drawing/2010/main" xmlns:wps="http://schemas.microsoft.com/office/word/2010/wordprocessingShape" xmlns:wpi="http://schemas.microsoft.com/office/word/2010/wordprocessingInk" xmlns:wpg="http://schemas.microsoft.com/office/word/2010/wordprocessingGroup" xmlns:w16se="http://schemas.microsoft.com/office/word/2015/wordml/symex" xmlns:w15="http://schemas.microsoft.com/office/word/2012/wordml" xmlns:w14="http://schemas.microsoft.com/office/word/2010/wordml" xmlns:w="http://schemas.openxmlformats.org/wordprocessingml/2006/main" xmlns:w10="urn:schemas-microsoft-com:office:word" xmlns:wp14="http://schemas.microsoft.com/office/word/2010/wordprocessingDrawing" xmlns:v="urn:schemas-microsoft-com:vml" xmlns:o="urn:schemas-microsoft-com:office:office" xmlns:mc="http://schemas.openxmlformats.org/markup-compatibility/2006" xmlns:cx5="http://schemas.microsoft.com/office/drawing/2016/5/11/chartex" xmlns:cx4="http://schemas.microsoft.com/office/drawing/2016/5/10/chartex" xmlns:cx3="http://schemas.microsoft.com/office/drawing/2016/5/9/chartex" xmlns:cx2="http://schemas.microsoft.com/office/drawing/2015/10/21/chartex" xmlns:cx1="http://schemas.microsoft.com/office/drawing/2015/9/8/chartex" xmlns:cx="http://schemas.microsoft.com/office/drawing/2014/chartex" xmlns:wpc="http://schemas.microsoft.com/office/word/2010/wordprocessingCanvas" xmlns="" val="0"/>
                         </a:ext>
                       </a:extLst>
                     </a:blip>
@@ -1139,7 +1130,7 @@
                   <pic:spPr bwMode="auto">
                     <a:xfrm>
                       <a:off x="0" y="0"/>
-                      <a:ext cx="1876425" cy="1059180"/>
+                      <a:ext cx="1876425" cy="1057275"/>
                     </a:xfrm>
                     <a:prstGeom prst="rect">
                       <a:avLst/>
@@ -1152,12 +1143,6 @@
                 </pic:pic>
               </a:graphicData>
             </a:graphic>
-            <wp14:sizeRelH relativeFrom="margin">
-              <wp14:pctWidth>0</wp14:pctWidth>
-            </wp14:sizeRelH>
-            <wp14:sizeRelV relativeFrom="margin">
-              <wp14:pctHeight>0</wp14:pctHeight>
-            </wp14:sizeRelV>
           </wp:anchor>
         </w:drawing>
       </w:r>
@@ -1182,20 +1167,20 @@
           <wp:anchor distT="0" distB="0" distL="114300" distR="114300" simplePos="0" relativeHeight="251631616" behindDoc="1" locked="0" layoutInCell="1" allowOverlap="1">
             <wp:simplePos x="0" y="0"/>
             <wp:positionH relativeFrom="column">
-              <wp:posOffset>3810</wp:posOffset>
+              <wp:posOffset>-50800</wp:posOffset>
             </wp:positionH>
             <wp:positionV relativeFrom="paragraph">
-              <wp:posOffset>0</wp:posOffset>
+              <wp:posOffset>-4445</wp:posOffset>
             </wp:positionV>
-            <wp:extent cx="2296830" cy="828675"/>
-            <wp:effectExtent l="0" t="0" r="0" b="0"/>
+            <wp:extent cx="2295525" cy="828675"/>
+            <wp:effectExtent l="19050" t="0" r="9525" b="0"/>
             <wp:wrapTight wrapText="bothSides">
               <wp:wrapPolygon edited="0">
-                <wp:start x="0" y="0"/>
-                <wp:lineTo x="0" y="20855"/>
-                <wp:lineTo x="21498" y="20855"/>
-                <wp:lineTo x="21498" y="0"/>
-                <wp:lineTo x="0" y="0"/>
+                <wp:start x="-179" y="0"/>
+                <wp:lineTo x="-179" y="21352"/>
+                <wp:lineTo x="21690" y="21352"/>
+                <wp:lineTo x="21690" y="0"/>
+                <wp:lineTo x="-179" y="0"/>
               </wp:wrapPolygon>
             </wp:wrapTight>
             <wp:docPr id="5" name="Imagem 5"/>
@@ -1215,7 +1200,7 @@
                     <a:blip r:embed="rId10">
                       <a:extLst>
                         <a:ext uri="{28A0092B-C50C-407E-A947-70E740481C1C}">
-                          <a14:useLocalDpi xmlns:a14="http://schemas.microsoft.com/office/drawing/2010/main" val="0"/>
+                          <a14:useLocalDpi xmlns:a14="http://schemas.microsoft.com/office/drawing/2010/main" xmlns:wps="http://schemas.microsoft.com/office/word/2010/wordprocessingShape" xmlns:wpi="http://schemas.microsoft.com/office/word/2010/wordprocessingInk" xmlns:wpg="http://schemas.microsoft.com/office/word/2010/wordprocessingGroup" xmlns:w16se="http://schemas.microsoft.com/office/word/2015/wordml/symex" xmlns:w15="http://schemas.microsoft.com/office/word/2012/wordml" xmlns:w14="http://schemas.microsoft.com/office/word/2010/wordml" xmlns:w="http://schemas.openxmlformats.org/wordprocessingml/2006/main" xmlns:w10="urn:schemas-microsoft-com:office:word" xmlns:wp14="http://schemas.microsoft.com/office/word/2010/wordprocessingDrawing" xmlns:v="urn:schemas-microsoft-com:vml" xmlns:o="urn:schemas-microsoft-com:office:office" xmlns:mc="http://schemas.openxmlformats.org/markup-compatibility/2006" xmlns:cx5="http://schemas.microsoft.com/office/drawing/2016/5/11/chartex" xmlns:cx4="http://schemas.microsoft.com/office/drawing/2016/5/10/chartex" xmlns:cx3="http://schemas.microsoft.com/office/drawing/2016/5/9/chartex" xmlns:cx2="http://schemas.microsoft.com/office/drawing/2015/10/21/chartex" xmlns:cx1="http://schemas.microsoft.com/office/drawing/2015/9/8/chartex" xmlns:cx="http://schemas.microsoft.com/office/drawing/2014/chartex" xmlns:wpc="http://schemas.microsoft.com/office/word/2010/wordprocessingCanvas" xmlns="" val="0"/>
                         </a:ext>
                       </a:extLst>
                     </a:blip>
@@ -1227,7 +1212,7 @@
                   <pic:spPr bwMode="auto">
                     <a:xfrm>
                       <a:off x="0" y="0"/>
-                      <a:ext cx="2296830" cy="828675"/>
+                      <a:ext cx="2295525" cy="828675"/>
                     </a:xfrm>
                     <a:prstGeom prst="rect">
                       <a:avLst/>
@@ -1261,21 +1246,7 @@
         <w:rPr>
           <w:rFonts w:asciiTheme="majorHAnsi" w:hAnsiTheme="majorHAnsi" w:cstheme="majorHAnsi"/>
         </w:rPr>
-        <w:t xml:space="preserve">In the </w:t>
-      </w:r>
-      <w:proofErr w:type="gramStart"/>
-      <w:r>
-        <w:rPr>
-          <w:rFonts w:asciiTheme="majorHAnsi" w:hAnsiTheme="majorHAnsi" w:cstheme="majorHAnsi"/>
-        </w:rPr>
-        <w:t>images</w:t>
-      </w:r>
-      <w:proofErr w:type="gramEnd"/>
-      <w:r>
-        <w:rPr>
-          <w:rFonts w:asciiTheme="majorHAnsi" w:hAnsiTheme="majorHAnsi" w:cstheme="majorHAnsi"/>
-        </w:rPr>
-        <w:t xml:space="preserve"> above is possible to see the drill down interaction in the matrix from “</w:t>
+        <w:t>In the images above is possible to see the drill down interaction in the matrix from “</w:t>
       </w:r>
       <w:proofErr w:type="spellStart"/>
       <w:r>
@@ -1368,7 +1339,7 @@
                     <a:blip r:embed="rId11">
                       <a:extLst>
                         <a:ext uri="{28A0092B-C50C-407E-A947-70E740481C1C}">
-                          <a14:useLocalDpi xmlns:a14="http://schemas.microsoft.com/office/drawing/2010/main" val="0"/>
+                          <a14:useLocalDpi xmlns:a14="http://schemas.microsoft.com/office/drawing/2010/main" xmlns:wps="http://schemas.microsoft.com/office/word/2010/wordprocessingShape" xmlns:wpi="http://schemas.microsoft.com/office/word/2010/wordprocessingInk" xmlns:wpg="http://schemas.microsoft.com/office/word/2010/wordprocessingGroup" xmlns:w16se="http://schemas.microsoft.com/office/word/2015/wordml/symex" xmlns:w15="http://schemas.microsoft.com/office/word/2012/wordml" xmlns:w14="http://schemas.microsoft.com/office/word/2010/wordml" xmlns:w="http://schemas.openxmlformats.org/wordprocessingml/2006/main" xmlns:w10="urn:schemas-microsoft-com:office:word" xmlns:wp14="http://schemas.microsoft.com/office/word/2010/wordprocessingDrawing" xmlns:v="urn:schemas-microsoft-com:vml" xmlns:o="urn:schemas-microsoft-com:office:office" xmlns:mc="http://schemas.openxmlformats.org/markup-compatibility/2006" xmlns:cx5="http://schemas.microsoft.com/office/drawing/2016/5/11/chartex" xmlns:cx4="http://schemas.microsoft.com/office/drawing/2016/5/10/chartex" xmlns:cx3="http://schemas.microsoft.com/office/drawing/2016/5/9/chartex" xmlns:cx2="http://schemas.microsoft.com/office/drawing/2015/10/21/chartex" xmlns:cx1="http://schemas.microsoft.com/office/drawing/2015/9/8/chartex" xmlns:cx="http://schemas.microsoft.com/office/drawing/2014/chartex" xmlns:wpc="http://schemas.microsoft.com/office/word/2010/wordprocessingCanvas" xmlns="" val="0"/>
                         </a:ext>
                       </a:extLst>
                     </a:blip>
@@ -1465,7 +1436,7 @@
                     <a:blip r:embed="rId12">
                       <a:extLst>
                         <a:ext uri="{28A0092B-C50C-407E-A947-70E740481C1C}">
-                          <a14:useLocalDpi xmlns:a14="http://schemas.microsoft.com/office/drawing/2010/main" val="0"/>
+                          <a14:useLocalDpi xmlns:a14="http://schemas.microsoft.com/office/drawing/2010/main" xmlns:wps="http://schemas.microsoft.com/office/word/2010/wordprocessingShape" xmlns:wpi="http://schemas.microsoft.com/office/word/2010/wordprocessingInk" xmlns:wpg="http://schemas.microsoft.com/office/word/2010/wordprocessingGroup" xmlns:w16se="http://schemas.microsoft.com/office/word/2015/wordml/symex" xmlns:w15="http://schemas.microsoft.com/office/word/2012/wordml" xmlns:w14="http://schemas.microsoft.com/office/word/2010/wordml" xmlns:w="http://schemas.openxmlformats.org/wordprocessingml/2006/main" xmlns:w10="urn:schemas-microsoft-com:office:word" xmlns:wp14="http://schemas.microsoft.com/office/word/2010/wordprocessingDrawing" xmlns:v="urn:schemas-microsoft-com:vml" xmlns:o="urn:schemas-microsoft-com:office:office" xmlns:mc="http://schemas.openxmlformats.org/markup-compatibility/2006" xmlns:cx5="http://schemas.microsoft.com/office/drawing/2016/5/11/chartex" xmlns:cx4="http://schemas.microsoft.com/office/drawing/2016/5/10/chartex" xmlns:cx3="http://schemas.microsoft.com/office/drawing/2016/5/9/chartex" xmlns:cx2="http://schemas.microsoft.com/office/drawing/2015/10/21/chartex" xmlns:cx1="http://schemas.microsoft.com/office/drawing/2015/9/8/chartex" xmlns:cx="http://schemas.microsoft.com/office/drawing/2014/chartex" xmlns:wpc="http://schemas.microsoft.com/office/word/2010/wordprocessingCanvas" xmlns="" val="0"/>
                         </a:ext>
                       </a:extLst>
                     </a:blip>
@@ -1543,21 +1514,19 @@
         <w:rPr>
           <w:rFonts w:asciiTheme="majorHAnsi" w:hAnsiTheme="majorHAnsi" w:cstheme="majorHAnsi"/>
         </w:rPr>
-        <w:t xml:space="preserve">(by </w:t>
-      </w:r>
-      <w:proofErr w:type="spellStart"/>
-      <w:r>
-        <w:rPr>
-          <w:rFonts w:asciiTheme="majorHAnsi" w:hAnsiTheme="majorHAnsi" w:cstheme="majorHAnsi"/>
-        </w:rPr>
-        <w:t>Unemplyment</w:t>
-      </w:r>
-      <w:proofErr w:type="spellEnd"/>
-      <w:r>
-        <w:rPr>
-          <w:rFonts w:asciiTheme="majorHAnsi" w:hAnsiTheme="majorHAnsi" w:cstheme="majorHAnsi"/>
-        </w:rPr>
-        <w:t xml:space="preserve"> </w:t>
+        <w:t>(by Unempl</w:t>
+      </w:r>
+      <w:r>
+        <w:rPr>
+          <w:rFonts w:asciiTheme="majorHAnsi" w:hAnsiTheme="majorHAnsi" w:cstheme="majorHAnsi"/>
+        </w:rPr>
+        <w:t>o</w:t>
+      </w:r>
+      <w:r>
+        <w:rPr>
+          <w:rFonts w:asciiTheme="majorHAnsi" w:hAnsiTheme="majorHAnsi" w:cstheme="majorHAnsi"/>
+        </w:rPr>
+        <w:t xml:space="preserve">yment </w:t>
       </w:r>
       <w:r>
         <w:rPr>
@@ -1596,21 +1565,7 @@
         <w:rPr>
           <w:rFonts w:asciiTheme="majorHAnsi" w:hAnsiTheme="majorHAnsi" w:cstheme="majorHAnsi"/>
         </w:rPr>
-        <w:t xml:space="preserve">In the </w:t>
-      </w:r>
-      <w:proofErr w:type="gramStart"/>
-      <w:r>
-        <w:rPr>
-          <w:rFonts w:asciiTheme="majorHAnsi" w:hAnsiTheme="majorHAnsi" w:cstheme="majorHAnsi"/>
-        </w:rPr>
-        <w:t>image</w:t>
-      </w:r>
-      <w:proofErr w:type="gramEnd"/>
-      <w:r>
-        <w:rPr>
-          <w:rFonts w:asciiTheme="majorHAnsi" w:hAnsiTheme="majorHAnsi" w:cstheme="majorHAnsi"/>
-        </w:rPr>
-        <w:t xml:space="preserve"> </w:t>
+        <w:t xml:space="preserve">In the image </w:t>
       </w:r>
       <w:r>
         <w:rPr>
@@ -1659,6 +1614,7 @@
         <w:rPr>
           <w:rFonts w:asciiTheme="majorHAnsi" w:hAnsiTheme="majorHAnsi" w:cstheme="majorHAnsi"/>
           <w:noProof/>
+          <w:highlight w:val="yellow"/>
           <w:lang w:val="pt-PT" w:eastAsia="pt-PT"/>
         </w:rPr>
         <w:drawing>
@@ -1698,7 +1654,7 @@
                     <a:blip r:embed="rId13">
                       <a:extLst>
                         <a:ext uri="{28A0092B-C50C-407E-A947-70E740481C1C}">
-                          <a14:useLocalDpi xmlns:a14="http://schemas.microsoft.com/office/drawing/2010/main" val="0"/>
+                          <a14:useLocalDpi xmlns:a14="http://schemas.microsoft.com/office/drawing/2010/main" xmlns:wps="http://schemas.microsoft.com/office/word/2010/wordprocessingShape" xmlns:wpi="http://schemas.microsoft.com/office/word/2010/wordprocessingInk" xmlns:wpg="http://schemas.microsoft.com/office/word/2010/wordprocessingGroup" xmlns:w16se="http://schemas.microsoft.com/office/word/2015/wordml/symex" xmlns:w15="http://schemas.microsoft.com/office/word/2012/wordml" xmlns:w14="http://schemas.microsoft.com/office/word/2010/wordml" xmlns:w="http://schemas.openxmlformats.org/wordprocessingml/2006/main" xmlns:w10="urn:schemas-microsoft-com:office:word" xmlns:wp14="http://schemas.microsoft.com/office/word/2010/wordprocessingDrawing" xmlns:v="urn:schemas-microsoft-com:vml" xmlns:o="urn:schemas-microsoft-com:office:office" xmlns:mc="http://schemas.openxmlformats.org/markup-compatibility/2006" xmlns:cx5="http://schemas.microsoft.com/office/drawing/2016/5/11/chartex" xmlns:cx4="http://schemas.microsoft.com/office/drawing/2016/5/10/chartex" xmlns:cx3="http://schemas.microsoft.com/office/drawing/2016/5/9/chartex" xmlns:cx2="http://schemas.microsoft.com/office/drawing/2015/10/21/chartex" xmlns:cx1="http://schemas.microsoft.com/office/drawing/2015/9/8/chartex" xmlns:cx="http://schemas.microsoft.com/office/drawing/2014/chartex" xmlns:wpc="http://schemas.microsoft.com/office/word/2010/wordprocessingCanvas" xmlns="" val="0"/>
                         </a:ext>
                       </a:extLst>
                     </a:blip>
@@ -1730,6 +1686,7 @@
         <w:rPr>
           <w:rFonts w:asciiTheme="majorHAnsi" w:hAnsiTheme="majorHAnsi" w:cstheme="majorHAnsi"/>
           <w:b/>
+          <w:highlight w:val="yellow"/>
         </w:rPr>
         <w:t>2.2</w:t>
       </w:r>
@@ -1737,6 +1694,7 @@
         <w:rPr>
           <w:rFonts w:asciiTheme="majorHAnsi" w:hAnsiTheme="majorHAnsi" w:cstheme="majorHAnsi"/>
           <w:b/>
+          <w:highlight w:val="yellow"/>
         </w:rPr>
         <w:t xml:space="preserve"> Scatter Plot</w:t>
       </w:r>
@@ -1885,7 +1843,51 @@
           <w:rFonts w:asciiTheme="majorHAnsi" w:hAnsiTheme="majorHAnsi" w:cstheme="majorHAnsi"/>
           <w:highlight w:val="yellow"/>
         </w:rPr>
-        <w:t>By right-clicking in a dot, a menu will show and will activate Linked Interactivity -by area and/or Area.</w:t>
+        <w:t xml:space="preserve">By right-clicking in a dot, a menu will show and will activate Linked Interactivity -by </w:t>
+      </w:r>
+      <w:r>
+        <w:rPr>
+          <w:rFonts w:asciiTheme="majorHAnsi" w:hAnsiTheme="majorHAnsi" w:cstheme="majorHAnsi"/>
+          <w:highlight w:val="yellow"/>
+        </w:rPr>
+        <w:t>colleges</w:t>
+      </w:r>
+      <w:r>
+        <w:rPr>
+          <w:rFonts w:asciiTheme="majorHAnsi" w:hAnsiTheme="majorHAnsi" w:cstheme="majorHAnsi"/>
+          <w:highlight w:val="yellow"/>
+        </w:rPr>
+        <w:t xml:space="preserve"> and/or Area</w:t>
+      </w:r>
+      <w:r>
+        <w:rPr>
+          <w:rFonts w:asciiTheme="majorHAnsi" w:hAnsiTheme="majorHAnsi" w:cstheme="majorHAnsi"/>
+          <w:highlight w:val="yellow"/>
+        </w:rPr>
+        <w:t xml:space="preserve"> that affect </w:t>
+      </w:r>
+      <w:proofErr w:type="spellStart"/>
+      <w:r>
+        <w:rPr>
+          <w:rFonts w:asciiTheme="majorHAnsi" w:hAnsiTheme="majorHAnsi" w:cstheme="majorHAnsi"/>
+          <w:highlight w:val="yellow"/>
+        </w:rPr>
+        <w:t>Bertin</w:t>
+      </w:r>
+      <w:proofErr w:type="spellEnd"/>
+      <w:r>
+        <w:rPr>
+          <w:rFonts w:asciiTheme="majorHAnsi" w:hAnsiTheme="majorHAnsi" w:cstheme="majorHAnsi"/>
+          <w:highlight w:val="yellow"/>
+        </w:rPr>
+        <w:t xml:space="preserve"> Matrix and Sunburst</w:t>
+      </w:r>
+      <w:r>
+        <w:rPr>
+          <w:rFonts w:asciiTheme="majorHAnsi" w:hAnsiTheme="majorHAnsi" w:cstheme="majorHAnsi"/>
+          <w:highlight w:val="yellow"/>
+        </w:rPr>
+        <w:t>.</w:t>
       </w:r>
     </w:p>
     <w:p>
@@ -1900,15 +1902,9 @@
         <w:rPr>
           <w:rFonts w:asciiTheme="majorHAnsi" w:hAnsiTheme="majorHAnsi" w:cstheme="majorHAnsi"/>
           <w:b/>
-        </w:rPr>
-        <w:t>2.3</w:t>
-      </w:r>
-      <w:r>
-        <w:rPr>
-          <w:rFonts w:asciiTheme="majorHAnsi" w:hAnsiTheme="majorHAnsi" w:cstheme="majorHAnsi"/>
-          <w:b/>
-        </w:rPr>
-        <w:t xml:space="preserve"> Sunburst</w:t>
+          <w:highlight w:val="yellow"/>
+        </w:rPr>
+        <w:t>2.3 Sunburst</w:t>
       </w:r>
     </w:p>
     <w:p>
@@ -1964,7 +1960,7 @@
                     <a:blip r:embed="rId15">
                       <a:extLst>
                         <a:ext uri="{28A0092B-C50C-407E-A947-70E740481C1C}">
-                          <a14:useLocalDpi xmlns:a14="http://schemas.microsoft.com/office/drawing/2010/main" val="0"/>
+                          <a14:useLocalDpi xmlns:a14="http://schemas.microsoft.com/office/drawing/2010/main" xmlns:wps="http://schemas.microsoft.com/office/word/2010/wordprocessingShape" xmlns:wpi="http://schemas.microsoft.com/office/word/2010/wordprocessingInk" xmlns:wpg="http://schemas.microsoft.com/office/word/2010/wordprocessingGroup" xmlns:w16se="http://schemas.microsoft.com/office/word/2015/wordml/symex" xmlns:w15="http://schemas.microsoft.com/office/word/2012/wordml" xmlns:w14="http://schemas.microsoft.com/office/word/2010/wordml" xmlns:w="http://schemas.openxmlformats.org/wordprocessingml/2006/main" xmlns:w10="urn:schemas-microsoft-com:office:word" xmlns:wp14="http://schemas.microsoft.com/office/word/2010/wordprocessingDrawing" xmlns:v="urn:schemas-microsoft-com:vml" xmlns:o="urn:schemas-microsoft-com:office:office" xmlns:mc="http://schemas.openxmlformats.org/markup-compatibility/2006" xmlns:cx5="http://schemas.microsoft.com/office/drawing/2016/5/11/chartex" xmlns:cx4="http://schemas.microsoft.com/office/drawing/2016/5/10/chartex" xmlns:cx3="http://schemas.microsoft.com/office/drawing/2016/5/9/chartex" xmlns:cx2="http://schemas.microsoft.com/office/drawing/2015/10/21/chartex" xmlns:cx1="http://schemas.microsoft.com/office/drawing/2015/9/8/chartex" xmlns:cx="http://schemas.microsoft.com/office/drawing/2014/chartex" xmlns:wpc="http://schemas.microsoft.com/office/word/2010/wordprocessingCanvas" xmlns="" val="0"/>
                         </a:ext>
                       </a:extLst>
                     </a:blip>
@@ -2020,7 +2016,7 @@
                     <a:blip r:embed="rId16">
                       <a:extLst>
                         <a:ext uri="{28A0092B-C50C-407E-A947-70E740481C1C}">
-                          <a14:useLocalDpi xmlns:a14="http://schemas.microsoft.com/office/drawing/2010/main" val="0"/>
+                          <a14:useLocalDpi xmlns:a14="http://schemas.microsoft.com/office/drawing/2010/main" xmlns:wps="http://schemas.microsoft.com/office/word/2010/wordprocessingShape" xmlns:wpi="http://schemas.microsoft.com/office/word/2010/wordprocessingInk" xmlns:wpg="http://schemas.microsoft.com/office/word/2010/wordprocessingGroup" xmlns:w16se="http://schemas.microsoft.com/office/word/2015/wordml/symex" xmlns:w15="http://schemas.microsoft.com/office/word/2012/wordml" xmlns:w14="http://schemas.microsoft.com/office/word/2010/wordml" xmlns:w="http://schemas.openxmlformats.org/wordprocessingml/2006/main" xmlns:w10="urn:schemas-microsoft-com:office:word" xmlns:wp14="http://schemas.microsoft.com/office/word/2010/wordprocessingDrawing" xmlns:v="urn:schemas-microsoft-com:vml" xmlns:o="urn:schemas-microsoft-com:office:office" xmlns:mc="http://schemas.openxmlformats.org/markup-compatibility/2006" xmlns:cx5="http://schemas.microsoft.com/office/drawing/2016/5/11/chartex" xmlns:cx4="http://schemas.microsoft.com/office/drawing/2016/5/10/chartex" xmlns:cx3="http://schemas.microsoft.com/office/drawing/2016/5/9/chartex" xmlns:cx2="http://schemas.microsoft.com/office/drawing/2015/10/21/chartex" xmlns:cx1="http://schemas.microsoft.com/office/drawing/2015/9/8/chartex" xmlns:cx="http://schemas.microsoft.com/office/drawing/2014/chartex" xmlns:wpc="http://schemas.microsoft.com/office/word/2010/wordprocessingCanvas" xmlns="" val="0"/>
                         </a:ext>
                       </a:extLst>
                     </a:blip>
@@ -2066,21 +2062,7 @@
         <w:rPr>
           <w:rFonts w:asciiTheme="majorHAnsi" w:hAnsiTheme="majorHAnsi" w:cstheme="majorHAnsi"/>
         </w:rPr>
-        <w:t xml:space="preserve">The sunburst as tooltips for each area where it </w:t>
-      </w:r>
-      <w:proofErr w:type="gramStart"/>
-      <w:r>
-        <w:rPr>
-          <w:rFonts w:asciiTheme="majorHAnsi" w:hAnsiTheme="majorHAnsi" w:cstheme="majorHAnsi"/>
-        </w:rPr>
-        <w:t>show</w:t>
-      </w:r>
-      <w:proofErr w:type="gramEnd"/>
-      <w:r>
-        <w:rPr>
-          <w:rFonts w:asciiTheme="majorHAnsi" w:hAnsiTheme="majorHAnsi" w:cstheme="majorHAnsi"/>
-        </w:rPr>
-        <w:t xml:space="preserve"> the detailed information about the area as shown in the </w:t>
+        <w:t xml:space="preserve">The sunburst as tooltips for each area where it show the detailed information about the area as shown in the </w:t>
       </w:r>
       <w:r>
         <w:rPr>
@@ -2115,42 +2097,7 @@
           <w:rFonts w:asciiTheme="majorHAnsi" w:hAnsiTheme="majorHAnsi" w:cstheme="majorHAnsi"/>
           <w:highlight w:val="yellow"/>
         </w:rPr>
-        <w:t>W</w:t>
-      </w:r>
-      <w:r>
-        <w:rPr>
-          <w:rFonts w:asciiTheme="majorHAnsi" w:hAnsiTheme="majorHAnsi" w:cstheme="majorHAnsi"/>
-          <w:highlight w:val="yellow"/>
-        </w:rPr>
-        <w:t xml:space="preserve">e added “Breadcrumbs” in the top so the user can see </w:t>
-      </w:r>
-      <w:r>
-        <w:rPr>
-          <w:rFonts w:asciiTheme="majorHAnsi" w:hAnsiTheme="majorHAnsi" w:cstheme="majorHAnsi"/>
-          <w:highlight w:val="yellow"/>
-        </w:rPr>
-        <w:t>the current area</w:t>
-      </w:r>
-      <w:r>
-        <w:rPr>
-          <w:rFonts w:asciiTheme="majorHAnsi" w:hAnsiTheme="majorHAnsi" w:cstheme="majorHAnsi"/>
-          <w:highlight w:val="yellow"/>
-        </w:rPr>
-        <w:t xml:space="preserve"> and maintain the context of the navigation, if we click in one of the breadcrumbs we can navigate to that </w:t>
-      </w:r>
-      <w:r>
-        <w:rPr>
-          <w:rFonts w:asciiTheme="majorHAnsi" w:hAnsiTheme="majorHAnsi" w:cstheme="majorHAnsi"/>
-          <w:highlight w:val="yellow"/>
-        </w:rPr>
-        <w:t>Area</w:t>
-      </w:r>
-      <w:r>
-        <w:rPr>
-          <w:rFonts w:asciiTheme="majorHAnsi" w:hAnsiTheme="majorHAnsi" w:cstheme="majorHAnsi"/>
-          <w:highlight w:val="yellow"/>
-        </w:rPr>
-        <w:t xml:space="preserve">. </w:t>
+        <w:t xml:space="preserve">We added “Breadcrumbs” in the top so the user can see the current area and maintain the context of the navigation, if we click in one of the breadcrumbs we can navigate to that Area. </w:t>
       </w:r>
     </w:p>
     <w:p>
@@ -2372,9 +2319,6 @@
                 </pic:pic>
               </a:graphicData>
             </a:graphic>
-            <wp14:sizeRelV relativeFrom="margin">
-              <wp14:pctHeight>0</wp14:pctHeight>
-            </wp14:sizeRelV>
           </wp:anchor>
         </w:drawing>
       </w:r>
@@ -2471,12 +2415,6 @@
                 </pic:pic>
               </a:graphicData>
             </a:graphic>
-            <wp14:sizeRelH relativeFrom="margin">
-              <wp14:pctWidth>0</wp14:pctWidth>
-            </wp14:sizeRelH>
-            <wp14:sizeRelV relativeFrom="margin">
-              <wp14:pctHeight>0</wp14:pctHeight>
-            </wp14:sizeRelV>
           </wp:anchor>
         </w:drawing>
       </w:r>
@@ -2595,6 +2533,7 @@
           <w:rFonts w:asciiTheme="majorHAnsi" w:hAnsiTheme="majorHAnsi" w:cstheme="majorHAnsi"/>
           <w:b/>
           <w:noProof/>
+          <w:highlight w:val="yellow"/>
           <w:lang w:val="pt-PT" w:eastAsia="pt-PT"/>
         </w:rPr>
         <w:drawing>
@@ -2634,7 +2573,7 @@
                     <a:blip r:embed="rId19">
                       <a:extLst>
                         <a:ext uri="{28A0092B-C50C-407E-A947-70E740481C1C}">
-                          <a14:useLocalDpi xmlns:a14="http://schemas.microsoft.com/office/drawing/2010/main" val="0"/>
+                          <a14:useLocalDpi xmlns:a14="http://schemas.microsoft.com/office/drawing/2010/main" xmlns:wps="http://schemas.microsoft.com/office/word/2010/wordprocessingShape" xmlns:wpi="http://schemas.microsoft.com/office/word/2010/wordprocessingInk" xmlns:wpg="http://schemas.microsoft.com/office/word/2010/wordprocessingGroup" xmlns:w16se="http://schemas.microsoft.com/office/word/2015/wordml/symex" xmlns:w15="http://schemas.microsoft.com/office/word/2012/wordml" xmlns:w14="http://schemas.microsoft.com/office/word/2010/wordml" xmlns:w="http://schemas.openxmlformats.org/wordprocessingml/2006/main" xmlns:w10="urn:schemas-microsoft-com:office:word" xmlns:wp14="http://schemas.microsoft.com/office/word/2010/wordprocessingDrawing" xmlns:v="urn:schemas-microsoft-com:vml" xmlns:o="urn:schemas-microsoft-com:office:office" xmlns:mc="http://schemas.openxmlformats.org/markup-compatibility/2006" xmlns:cx5="http://schemas.microsoft.com/office/drawing/2016/5/11/chartex" xmlns:cx4="http://schemas.microsoft.com/office/drawing/2016/5/10/chartex" xmlns:cx3="http://schemas.microsoft.com/office/drawing/2016/5/9/chartex" xmlns:cx2="http://schemas.microsoft.com/office/drawing/2015/10/21/chartex" xmlns:cx1="http://schemas.microsoft.com/office/drawing/2015/9/8/chartex" xmlns:cx="http://schemas.microsoft.com/office/drawing/2014/chartex" xmlns:wpc="http://schemas.microsoft.com/office/word/2010/wordprocessingCanvas" xmlns="" val="0"/>
                         </a:ext>
                       </a:extLst>
                     </a:blip>
@@ -2659,12 +2598,6 @@
                 </pic:pic>
               </a:graphicData>
             </a:graphic>
-            <wp14:sizeRelH relativeFrom="margin">
-              <wp14:pctWidth>0</wp14:pctWidth>
-            </wp14:sizeRelH>
-            <wp14:sizeRelV relativeFrom="margin">
-              <wp14:pctHeight>0</wp14:pctHeight>
-            </wp14:sizeRelV>
           </wp:anchor>
         </w:drawing>
       </w:r>
@@ -2672,6 +2605,7 @@
         <w:rPr>
           <w:rFonts w:asciiTheme="majorHAnsi" w:hAnsiTheme="majorHAnsi" w:cstheme="majorHAnsi"/>
           <w:b/>
+          <w:highlight w:val="yellow"/>
         </w:rPr>
         <w:t>3.</w:t>
       </w:r>
@@ -2679,15 +2613,9 @@
         <w:rPr>
           <w:rFonts w:asciiTheme="majorHAnsi" w:hAnsiTheme="majorHAnsi" w:cstheme="majorHAnsi"/>
           <w:b/>
-        </w:rPr>
-        <w:t xml:space="preserve">  </w:t>
-      </w:r>
-      <w:r>
-        <w:rPr>
-          <w:rFonts w:asciiTheme="majorHAnsi" w:hAnsiTheme="majorHAnsi" w:cstheme="majorHAnsi"/>
-          <w:b/>
-        </w:rPr>
-        <w:t>Linked Interactivity</w:t>
+          <w:highlight w:val="yellow"/>
+        </w:rPr>
+        <w:t xml:space="preserve">  Linked Interactivity</w:t>
       </w:r>
     </w:p>
     <w:p>
@@ -2739,7 +2667,21 @@
         <w:rPr>
           <w:rFonts w:asciiTheme="majorHAnsi" w:hAnsiTheme="majorHAnsi" w:cstheme="majorHAnsi"/>
         </w:rPr>
-        <w:t xml:space="preserve">s shown in red are the courses from all the colleges of “Instituto </w:t>
+        <w:t>s shown in red are the courses from all the colleges of “</w:t>
+      </w:r>
+      <w:proofErr w:type="spellStart"/>
+      <w:r>
+        <w:rPr>
+          <w:rFonts w:asciiTheme="majorHAnsi" w:hAnsiTheme="majorHAnsi" w:cstheme="majorHAnsi"/>
+        </w:rPr>
+        <w:t>Instituto</w:t>
+      </w:r>
+      <w:proofErr w:type="spellEnd"/>
+      <w:r>
+        <w:rPr>
+          <w:rFonts w:asciiTheme="majorHAnsi" w:hAnsiTheme="majorHAnsi" w:cstheme="majorHAnsi"/>
+        </w:rPr>
+        <w:t xml:space="preserve"> </w:t>
       </w:r>
       <w:proofErr w:type="spellStart"/>
       <w:r>
@@ -2863,7 +2805,14 @@
           <w:rFonts w:asciiTheme="majorHAnsi" w:hAnsiTheme="majorHAnsi" w:cstheme="majorHAnsi"/>
           <w:highlight w:val="yellow"/>
         </w:rPr>
-        <w:t xml:space="preserve">By clicking “Select Equal College” on a Scatter plot dot, </w:t>
+        <w:t xml:space="preserve">By clicking “Select Equal College” on a Scatter </w:t>
+      </w:r>
+      <w:r>
+        <w:rPr>
+          <w:rFonts w:asciiTheme="majorHAnsi" w:hAnsiTheme="majorHAnsi" w:cstheme="majorHAnsi"/>
+          <w:highlight w:val="yellow"/>
+        </w:rPr>
+        <w:t xml:space="preserve">Plot dot, </w:t>
       </w:r>
       <w:proofErr w:type="spellStart"/>
       <w:r>
@@ -2879,23 +2828,28 @@
           <w:rFonts w:asciiTheme="majorHAnsi" w:hAnsiTheme="majorHAnsi" w:cstheme="majorHAnsi"/>
           <w:highlight w:val="yellow"/>
         </w:rPr>
-        <w:t xml:space="preserve"> </w:t>
-      </w:r>
-      <w:proofErr w:type="spellStart"/>
+        <w:t xml:space="preserve"> Matrix</w:t>
+      </w:r>
       <w:r>
         <w:rPr>
           <w:rFonts w:asciiTheme="majorHAnsi" w:hAnsiTheme="majorHAnsi" w:cstheme="majorHAnsi"/>
           <w:highlight w:val="yellow"/>
         </w:rPr>
-        <w:t>Matriz</w:t>
-      </w:r>
-      <w:proofErr w:type="spellEnd"/>
+        <w:t xml:space="preserve"> will “open” that college, creating a filter</w:t>
+      </w:r>
       <w:r>
         <w:rPr>
           <w:rFonts w:asciiTheme="majorHAnsi" w:hAnsiTheme="majorHAnsi" w:cstheme="majorHAnsi"/>
           <w:highlight w:val="yellow"/>
         </w:rPr>
-        <w:t xml:space="preserve"> will “open” that college, creating a filter. </w:t>
+        <w:t>, bidirectional interaction Scatter Plot-Matrix</w:t>
+      </w:r>
+      <w:r>
+        <w:rPr>
+          <w:rFonts w:asciiTheme="majorHAnsi" w:hAnsiTheme="majorHAnsi" w:cstheme="majorHAnsi"/>
+          <w:highlight w:val="yellow"/>
+        </w:rPr>
+        <w:t xml:space="preserve">. </w:t>
       </w:r>
     </w:p>
     <w:p>
@@ -2917,63 +2871,49 @@
           <w:rFonts w:asciiTheme="majorHAnsi" w:hAnsiTheme="majorHAnsi" w:cstheme="majorHAnsi"/>
           <w:highlight w:val="yellow"/>
         </w:rPr>
-        <w:t xml:space="preserve">By clicking “Select Equal </w:t>
+        <w:t>By clicking “Select Equal Area”</w:t>
       </w:r>
       <w:r>
         <w:rPr>
           <w:rFonts w:asciiTheme="majorHAnsi" w:hAnsiTheme="majorHAnsi" w:cstheme="majorHAnsi"/>
           <w:highlight w:val="yellow"/>
         </w:rPr>
-        <w:t>Area</w:t>
+        <w:t xml:space="preserve"> on a Scatter Plot dot</w:t>
       </w:r>
       <w:r>
         <w:rPr>
           <w:rFonts w:asciiTheme="majorHAnsi" w:hAnsiTheme="majorHAnsi" w:cstheme="majorHAnsi"/>
           <w:highlight w:val="yellow"/>
         </w:rPr>
-        <w:t xml:space="preserve">”, </w:t>
+        <w:t xml:space="preserve">, Sunburst will zoom </w:t>
       </w:r>
       <w:r>
         <w:rPr>
           <w:rFonts w:asciiTheme="majorHAnsi" w:hAnsiTheme="majorHAnsi" w:cstheme="majorHAnsi"/>
           <w:highlight w:val="yellow"/>
         </w:rPr>
-        <w:t>Sunburst</w:t>
+        <w:t xml:space="preserve">to </w:t>
       </w:r>
       <w:r>
         <w:rPr>
           <w:rFonts w:asciiTheme="majorHAnsi" w:hAnsiTheme="majorHAnsi" w:cstheme="majorHAnsi"/>
           <w:highlight w:val="yellow"/>
         </w:rPr>
-        <w:t xml:space="preserve"> will </w:t>
+        <w:t>that area, creating a filter</w:t>
       </w:r>
       <w:r>
         <w:rPr>
           <w:rFonts w:asciiTheme="majorHAnsi" w:hAnsiTheme="majorHAnsi" w:cstheme="majorHAnsi"/>
           <w:highlight w:val="yellow"/>
         </w:rPr>
-        <w:t>zoom</w:t>
+        <w:t>, bidirectional interaction Scatter Plot-Sunburst</w:t>
       </w:r>
       <w:r>
         <w:rPr>
           <w:rFonts w:asciiTheme="majorHAnsi" w:hAnsiTheme="majorHAnsi" w:cstheme="majorHAnsi"/>
           <w:highlight w:val="yellow"/>
         </w:rPr>
-        <w:t xml:space="preserve"> that </w:t>
-      </w:r>
-      <w:r>
-        <w:rPr>
-          <w:rFonts w:asciiTheme="majorHAnsi" w:hAnsiTheme="majorHAnsi" w:cstheme="majorHAnsi"/>
-          <w:highlight w:val="yellow"/>
-        </w:rPr>
-        <w:t>area</w:t>
-      </w:r>
-      <w:r>
-        <w:rPr>
-          <w:rFonts w:asciiTheme="majorHAnsi" w:hAnsiTheme="majorHAnsi" w:cstheme="majorHAnsi"/>
-          <w:highlight w:val="yellow"/>
-        </w:rPr>
-        <w:t>, creating a filter.</w:t>
+        <w:t>.</w:t>
       </w:r>
     </w:p>
     <w:p>
@@ -3018,8 +2958,8 @@
 </file>
 
 <file path=word/numbering.xml><?xml version="1.0" encoding="utf-8"?>
-<w:numbering xmlns:wpc="http://schemas.microsoft.com/office/word/2010/wordprocessingCanvas" xmlns:cx="http://schemas.microsoft.com/office/drawing/2014/chartex" xmlns:cx1="http://schemas.microsoft.com/office/drawing/2015/9/8/chartex" xmlns:cx2="http://schemas.microsoft.com/office/drawing/2015/10/21/chartex" xmlns:cx3="http://schemas.microsoft.com/office/drawing/2016/5/9/chartex" xmlns:cx4="http://schemas.microsoft.com/office/drawing/2016/5/10/chartex" xmlns:cx5="http://schemas.microsoft.com/office/drawing/2016/5/11/chartex" xmlns:mc="http://schemas.openxmlformats.org/markup-compatibility/2006" xmlns:o="urn:schemas-microsoft-com:office:office" xmlns:r="http://schemas.openxmlformats.org/officeDocument/2006/relationships" xmlns:m="http://schemas.openxmlformats.org/officeDocument/2006/math" xmlns:v="urn:schemas-microsoft-com:vml" xmlns:wp14="http://schemas.microsoft.com/office/word/2010/wordprocessingDrawing" xmlns:wp="http://schemas.openxmlformats.org/drawingml/2006/wordprocessingDrawing" xmlns:w10="urn:schemas-microsoft-com:office:word" xmlns:w="http://schemas.openxmlformats.org/wordprocessingml/2006/main" xmlns:w14="http://schemas.microsoft.com/office/word/2010/wordml" xmlns:w15="http://schemas.microsoft.com/office/word/2012/wordml" xmlns:w16se="http://schemas.microsoft.com/office/word/2015/wordml/symex" xmlns:wpg="http://schemas.microsoft.com/office/word/2010/wordprocessingGroup" xmlns:wpi="http://schemas.microsoft.com/office/word/2010/wordprocessingInk" xmlns:wne="http://schemas.microsoft.com/office/word/2006/wordml" xmlns:wps="http://schemas.microsoft.com/office/word/2010/wordprocessingShape" mc:Ignorable="w14 w15 w16se wp14">
-  <w:abstractNum w:abstractNumId="0" w15:restartNumberingAfterBreak="0">
+<w:numbering xmlns:ve="http://schemas.openxmlformats.org/markup-compatibility/2006" xmlns:o="urn:schemas-microsoft-com:office:office" xmlns:r="http://schemas.openxmlformats.org/officeDocument/2006/relationships" xmlns:m="http://schemas.openxmlformats.org/officeDocument/2006/math" xmlns:v="urn:schemas-microsoft-com:vml" xmlns:wp="http://schemas.openxmlformats.org/drawingml/2006/wordprocessingDrawing" xmlns:w10="urn:schemas-microsoft-com:office:word" xmlns:w="http://schemas.openxmlformats.org/wordprocessingml/2006/main" xmlns:wne="http://schemas.microsoft.com/office/word/2006/wordml">
+  <w:abstractNum w:abstractNumId="0">
     <w:nsid w:val="FFFFFF1D"/>
     <w:multiLevelType w:val="multilevel"/>
     <w:tmpl w:val="0FFCAE64"/>
@@ -3159,7 +3099,7 @@
       </w:rPr>
     </w:lvl>
   </w:abstractNum>
-  <w:abstractNum w:abstractNumId="1" w15:restartNumberingAfterBreak="0">
+  <w:abstractNum w:abstractNumId="1">
     <w:nsid w:val="00000001"/>
     <w:multiLevelType w:val="multilevel"/>
     <w:tmpl w:val="00000001"/>
@@ -3281,7 +3221,7 @@
       </w:pPr>
     </w:lvl>
   </w:abstractNum>
-  <w:abstractNum w:abstractNumId="2" w15:restartNumberingAfterBreak="0">
+  <w:abstractNum w:abstractNumId="2">
     <w:nsid w:val="00000002"/>
     <w:multiLevelType w:val="multilevel"/>
     <w:tmpl w:val="00000002"/>
@@ -3395,7 +3335,7 @@
       </w:pPr>
     </w:lvl>
   </w:abstractNum>
-  <w:abstractNum w:abstractNumId="3" w15:restartNumberingAfterBreak="0">
+  <w:abstractNum w:abstractNumId="3">
     <w:nsid w:val="00000003"/>
     <w:multiLevelType w:val="multilevel"/>
     <w:tmpl w:val="00000003"/>
@@ -3571,7 +3511,7 @@
       </w:rPr>
     </w:lvl>
   </w:abstractNum>
-  <w:abstractNum w:abstractNumId="4" w15:restartNumberingAfterBreak="0">
+  <w:abstractNum w:abstractNumId="4">
     <w:nsid w:val="00000004"/>
     <w:multiLevelType w:val="multilevel"/>
     <w:tmpl w:val="00000004"/>
@@ -3747,7 +3687,7 @@
       </w:rPr>
     </w:lvl>
   </w:abstractNum>
-  <w:abstractNum w:abstractNumId="5" w15:restartNumberingAfterBreak="0">
+  <w:abstractNum w:abstractNumId="5">
     <w:nsid w:val="05E715D0"/>
     <w:multiLevelType w:val="hybridMultilevel"/>
     <w:tmpl w:val="E5707E10"/>
@@ -3860,7 +3800,7 @@
       </w:rPr>
     </w:lvl>
   </w:abstractNum>
-  <w:abstractNum w:abstractNumId="6" w15:restartNumberingAfterBreak="0">
+  <w:abstractNum w:abstractNumId="6">
     <w:nsid w:val="06B4650E"/>
     <w:multiLevelType w:val="hybridMultilevel"/>
     <w:tmpl w:val="070A59C6"/>
@@ -3973,7 +3913,7 @@
       </w:rPr>
     </w:lvl>
   </w:abstractNum>
-  <w:abstractNum w:abstractNumId="7" w15:restartNumberingAfterBreak="0">
+  <w:abstractNum w:abstractNumId="7">
     <w:nsid w:val="0F322EC4"/>
     <w:multiLevelType w:val="hybridMultilevel"/>
     <w:tmpl w:val="B9CAEBCE"/>
@@ -4086,7 +4026,7 @@
       </w:rPr>
     </w:lvl>
   </w:abstractNum>
-  <w:abstractNum w:abstractNumId="8" w15:restartNumberingAfterBreak="0">
+  <w:abstractNum w:abstractNumId="8">
     <w:nsid w:val="1DDA5F1C"/>
     <w:multiLevelType w:val="hybridMultilevel"/>
     <w:tmpl w:val="DBB0A4C4"/>
@@ -4199,7 +4139,7 @@
       </w:rPr>
     </w:lvl>
   </w:abstractNum>
-  <w:abstractNum w:abstractNumId="9" w15:restartNumberingAfterBreak="0">
+  <w:abstractNum w:abstractNumId="9">
     <w:nsid w:val="36B31E93"/>
     <w:multiLevelType w:val="hybridMultilevel"/>
     <w:tmpl w:val="2FCE4140"/>
@@ -4312,7 +4252,7 @@
       </w:rPr>
     </w:lvl>
   </w:abstractNum>
-  <w:abstractNum w:abstractNumId="10" w15:restartNumberingAfterBreak="0">
+  <w:abstractNum w:abstractNumId="10">
     <w:nsid w:val="493A7880"/>
     <w:multiLevelType w:val="hybridMultilevel"/>
     <w:tmpl w:val="B56EC3D6"/>
@@ -4425,7 +4365,7 @@
       </w:rPr>
     </w:lvl>
   </w:abstractNum>
-  <w:abstractNum w:abstractNumId="11" w15:restartNumberingAfterBreak="0">
+  <w:abstractNum w:abstractNumId="11">
     <w:nsid w:val="4CAF190F"/>
     <w:multiLevelType w:val="hybridMultilevel"/>
     <w:tmpl w:val="C6DEAE7C"/>
@@ -4538,7 +4478,7 @@
       </w:rPr>
     </w:lvl>
   </w:abstractNum>
-  <w:abstractNum w:abstractNumId="12" w15:restartNumberingAfterBreak="0">
+  <w:abstractNum w:abstractNumId="12">
     <w:nsid w:val="523752D9"/>
     <w:multiLevelType w:val="hybridMultilevel"/>
     <w:tmpl w:val="2B4EA1D8"/>
@@ -4651,7 +4591,7 @@
       </w:rPr>
     </w:lvl>
   </w:abstractNum>
-  <w:abstractNum w:abstractNumId="13" w15:restartNumberingAfterBreak="0">
+  <w:abstractNum w:abstractNumId="13">
     <w:nsid w:val="52902555"/>
     <w:multiLevelType w:val="hybridMultilevel"/>
     <w:tmpl w:val="E3E8FE72"/>
@@ -4764,7 +4704,7 @@
       </w:rPr>
     </w:lvl>
   </w:abstractNum>
-  <w:abstractNum w:abstractNumId="14" w15:restartNumberingAfterBreak="0">
+  <w:abstractNum w:abstractNumId="14">
     <w:nsid w:val="5D973B08"/>
     <w:multiLevelType w:val="hybridMultilevel"/>
     <w:tmpl w:val="DC18088A"/>
@@ -4877,7 +4817,7 @@
       </w:rPr>
     </w:lvl>
   </w:abstractNum>
-  <w:abstractNum w:abstractNumId="15" w15:restartNumberingAfterBreak="0">
+  <w:abstractNum w:abstractNumId="15">
     <w:nsid w:val="7A7B07C6"/>
     <w:multiLevelType w:val="hybridMultilevel"/>
     <w:tmpl w:val="81EA54B8"/>
@@ -5042,7 +4982,7 @@
 </file>
 
 <file path=word/styles.xml><?xml version="1.0" encoding="utf-8"?>
-<w:styles xmlns:mc="http://schemas.openxmlformats.org/markup-compatibility/2006" xmlns:r="http://schemas.openxmlformats.org/officeDocument/2006/relationships" xmlns:w="http://schemas.openxmlformats.org/wordprocessingml/2006/main" xmlns:w14="http://schemas.microsoft.com/office/word/2010/wordml" xmlns:w15="http://schemas.microsoft.com/office/word/2012/wordml" xmlns:w16se="http://schemas.microsoft.com/office/word/2015/wordml/symex" mc:Ignorable="w14 w15 w16se">
+<w:styles xmlns:r="http://schemas.openxmlformats.org/officeDocument/2006/relationships" xmlns:w="http://schemas.openxmlformats.org/wordprocessingml/2006/main">
   <w:docDefaults>
     <w:rPrDefault>
       <w:rPr>
@@ -5052,365 +4992,138 @@
     </w:rPrDefault>
     <w:pPrDefault/>
   </w:docDefaults>
-  <w:latentStyles w:defLockedState="0" w:defUIPriority="0" w:defSemiHidden="0" w:defUnhideWhenUsed="0" w:defQFormat="0" w:count="374">
-    <w:lsdException w:name="Normal" w:qFormat="1"/>
-    <w:lsdException w:name="heading 1" w:qFormat="1"/>
-    <w:lsdException w:name="heading 2" w:qFormat="1"/>
-    <w:lsdException w:name="heading 3" w:semiHidden="1" w:unhideWhenUsed="1" w:qFormat="1"/>
-    <w:lsdException w:name="heading 4" w:semiHidden="1" w:unhideWhenUsed="1" w:qFormat="1"/>
-    <w:lsdException w:name="heading 5" w:semiHidden="1" w:unhideWhenUsed="1" w:qFormat="1"/>
-    <w:lsdException w:name="heading 6" w:semiHidden="1" w:unhideWhenUsed="1" w:qFormat="1"/>
-    <w:lsdException w:name="heading 7" w:semiHidden="1" w:unhideWhenUsed="1" w:qFormat="1"/>
-    <w:lsdException w:name="heading 8" w:semiHidden="1" w:unhideWhenUsed="1" w:qFormat="1"/>
-    <w:lsdException w:name="heading 9" w:semiHidden="1" w:unhideWhenUsed="1" w:qFormat="1"/>
-    <w:lsdException w:name="index 1" w:semiHidden="1" w:unhideWhenUsed="1"/>
-    <w:lsdException w:name="index 2" w:semiHidden="1" w:unhideWhenUsed="1"/>
-    <w:lsdException w:name="index 3" w:semiHidden="1" w:unhideWhenUsed="1"/>
-    <w:lsdException w:name="index 4" w:semiHidden="1" w:unhideWhenUsed="1"/>
-    <w:lsdException w:name="index 5" w:semiHidden="1" w:unhideWhenUsed="1"/>
-    <w:lsdException w:name="index 6" w:semiHidden="1" w:unhideWhenUsed="1"/>
-    <w:lsdException w:name="index 7" w:semiHidden="1" w:unhideWhenUsed="1"/>
-    <w:lsdException w:name="index 8" w:semiHidden="1" w:unhideWhenUsed="1"/>
-    <w:lsdException w:name="index 9" w:semiHidden="1" w:unhideWhenUsed="1"/>
-    <w:lsdException w:name="toc 1" w:semiHidden="1" w:unhideWhenUsed="1"/>
-    <w:lsdException w:name="toc 2" w:semiHidden="1" w:unhideWhenUsed="1"/>
-    <w:lsdException w:name="toc 3" w:semiHidden="1" w:unhideWhenUsed="1"/>
-    <w:lsdException w:name="toc 4" w:semiHidden="1" w:unhideWhenUsed="1"/>
-    <w:lsdException w:name="toc 5" w:semiHidden="1" w:unhideWhenUsed="1"/>
-    <w:lsdException w:name="toc 6" w:semiHidden="1" w:unhideWhenUsed="1"/>
-    <w:lsdException w:name="toc 7" w:semiHidden="1" w:unhideWhenUsed="1"/>
-    <w:lsdException w:name="toc 8" w:semiHidden="1" w:unhideWhenUsed="1"/>
-    <w:lsdException w:name="toc 9" w:semiHidden="1" w:unhideWhenUsed="1"/>
-    <w:lsdException w:name="Normal Indent" w:semiHidden="1" w:unhideWhenUsed="1"/>
-    <w:lsdException w:name="footnote text" w:semiHidden="1" w:unhideWhenUsed="1"/>
-    <w:lsdException w:name="annotation text" w:semiHidden="1" w:unhideWhenUsed="1"/>
-    <w:lsdException w:name="header" w:semiHidden="1" w:unhideWhenUsed="1"/>
-    <w:lsdException w:name="footer" w:semiHidden="1" w:unhideWhenUsed="1"/>
-    <w:lsdException w:name="index heading" w:semiHidden="1" w:unhideWhenUsed="1"/>
-    <w:lsdException w:name="caption" w:semiHidden="1" w:unhideWhenUsed="1" w:qFormat="1"/>
-    <w:lsdException w:name="table of figures" w:semiHidden="1" w:unhideWhenUsed="1"/>
-    <w:lsdException w:name="envelope address" w:semiHidden="1" w:unhideWhenUsed="1"/>
-    <w:lsdException w:name="envelope return" w:semiHidden="1" w:unhideWhenUsed="1"/>
-    <w:lsdException w:name="footnote reference" w:semiHidden="1" w:unhideWhenUsed="1"/>
-    <w:lsdException w:name="annotation reference" w:semiHidden="1" w:unhideWhenUsed="1"/>
-    <w:lsdException w:name="line number" w:semiHidden="1" w:unhideWhenUsed="1"/>
-    <w:lsdException w:name="page number" w:semiHidden="1" w:unhideWhenUsed="1"/>
-    <w:lsdException w:name="endnote reference" w:semiHidden="1" w:unhideWhenUsed="1"/>
-    <w:lsdException w:name="endnote text" w:semiHidden="1" w:unhideWhenUsed="1"/>
-    <w:lsdException w:name="table of authorities" w:semiHidden="1" w:unhideWhenUsed="1"/>
-    <w:lsdException w:name="macro" w:semiHidden="1" w:unhideWhenUsed="1"/>
-    <w:lsdException w:name="toa heading" w:semiHidden="1" w:unhideWhenUsed="1"/>
-    <w:lsdException w:name="List" w:semiHidden="1" w:unhideWhenUsed="1"/>
-    <w:lsdException w:name="List Bullet" w:semiHidden="1" w:unhideWhenUsed="1"/>
-    <w:lsdException w:name="List 2" w:semiHidden="1" w:unhideWhenUsed="1"/>
-    <w:lsdException w:name="List 3" w:semiHidden="1" w:unhideWhenUsed="1"/>
-    <w:lsdException w:name="List Bullet 2" w:semiHidden="1" w:unhideWhenUsed="1"/>
-    <w:lsdException w:name="List Bullet 3" w:semiHidden="1" w:unhideWhenUsed="1"/>
-    <w:lsdException w:name="List Bullet 4" w:semiHidden="1" w:unhideWhenUsed="1"/>
-    <w:lsdException w:name="List Bullet 5" w:semiHidden="1" w:unhideWhenUsed="1"/>
-    <w:lsdException w:name="List Number 2" w:semiHidden="1" w:unhideWhenUsed="1"/>
-    <w:lsdException w:name="List Number 3" w:semiHidden="1" w:unhideWhenUsed="1"/>
-    <w:lsdException w:name="List Number 4" w:semiHidden="1" w:unhideWhenUsed="1"/>
-    <w:lsdException w:name="List Number 5" w:semiHidden="1" w:unhideWhenUsed="1"/>
-    <w:lsdException w:name="Title" w:qFormat="1"/>
-    <w:lsdException w:name="Closing" w:semiHidden="1" w:unhideWhenUsed="1"/>
-    <w:lsdException w:name="Signature" w:semiHidden="1" w:unhideWhenUsed="1"/>
-    <w:lsdException w:name="Default Paragraph Font" w:semiHidden="1" w:unhideWhenUsed="1"/>
-    <w:lsdException w:name="Body Text" w:semiHidden="1" w:unhideWhenUsed="1"/>
-    <w:lsdException w:name="Body Text Indent" w:semiHidden="1" w:unhideWhenUsed="1"/>
-    <w:lsdException w:name="List Continue" w:semiHidden="1" w:unhideWhenUsed="1"/>
-    <w:lsdException w:name="List Continue 2" w:semiHidden="1" w:unhideWhenUsed="1"/>
-    <w:lsdException w:name="List Continue 3" w:semiHidden="1" w:unhideWhenUsed="1"/>
-    <w:lsdException w:name="List Continue 4" w:semiHidden="1" w:unhideWhenUsed="1"/>
-    <w:lsdException w:name="List Continue 5" w:semiHidden="1" w:unhideWhenUsed="1"/>
-    <w:lsdException w:name="Message Header" w:semiHidden="1" w:unhideWhenUsed="1"/>
-    <w:lsdException w:name="Subtitle" w:qFormat="1"/>
-    <w:lsdException w:name="Body Text First Indent 2" w:semiHidden="1" w:unhideWhenUsed="1"/>
-    <w:lsdException w:name="Note Heading" w:semiHidden="1" w:unhideWhenUsed="1"/>
-    <w:lsdException w:name="Body Text 2" w:semiHidden="1" w:unhideWhenUsed="1"/>
-    <w:lsdException w:name="Body Text 3" w:semiHidden="1" w:unhideWhenUsed="1"/>
-    <w:lsdException w:name="Body Text Indent 2" w:semiHidden="1" w:unhideWhenUsed="1"/>
-    <w:lsdException w:name="Body Text Indent 3" w:semiHidden="1" w:unhideWhenUsed="1"/>
-    <w:lsdException w:name="Block Text" w:semiHidden="1" w:unhideWhenUsed="1"/>
-    <w:lsdException w:name="Hyperlink" w:semiHidden="1" w:uiPriority="99" w:unhideWhenUsed="1"/>
-    <w:lsdException w:name="FollowedHyperlink" w:semiHidden="1" w:unhideWhenUsed="1"/>
-    <w:lsdException w:name="Strong" w:qFormat="1"/>
-    <w:lsdException w:name="Emphasis" w:qFormat="1"/>
-    <w:lsdException w:name="Document Map" w:semiHidden="1" w:unhideWhenUsed="1"/>
-    <w:lsdException w:name="Plain Text" w:semiHidden="1" w:unhideWhenUsed="1"/>
-    <w:lsdException w:name="E-mail Signature" w:semiHidden="1" w:unhideWhenUsed="1"/>
-    <w:lsdException w:name="HTML Top of Form" w:semiHidden="1" w:unhideWhenUsed="1"/>
-    <w:lsdException w:name="HTML Bottom of Form" w:semiHidden="1" w:unhideWhenUsed="1"/>
-    <w:lsdException w:name="Normal (Web)" w:semiHidden="1" w:unhideWhenUsed="1"/>
-    <w:lsdException w:name="HTML Acronym" w:semiHidden="1" w:unhideWhenUsed="1"/>
-    <w:lsdException w:name="HTML Address" w:semiHidden="1" w:unhideWhenUsed="1"/>
-    <w:lsdException w:name="HTML Cite" w:semiHidden="1" w:unhideWhenUsed="1"/>
-    <w:lsdException w:name="HTML Code" w:semiHidden="1" w:unhideWhenUsed="1"/>
-    <w:lsdException w:name="HTML Definition" w:semiHidden="1" w:unhideWhenUsed="1"/>
-    <w:lsdException w:name="HTML Keyboard" w:semiHidden="1" w:unhideWhenUsed="1"/>
-    <w:lsdException w:name="HTML Preformatted" w:semiHidden="1" w:unhideWhenUsed="1"/>
-    <w:lsdException w:name="HTML Sample" w:semiHidden="1" w:unhideWhenUsed="1"/>
-    <w:lsdException w:name="HTML Typewriter" w:semiHidden="1" w:unhideWhenUsed="1"/>
-    <w:lsdException w:name="HTML Variable" w:semiHidden="1" w:unhideWhenUsed="1"/>
-    <w:lsdException w:name="Normal Table" w:semiHidden="1" w:unhideWhenUsed="1"/>
-    <w:lsdException w:name="annotation subject" w:semiHidden="1" w:unhideWhenUsed="1"/>
-    <w:lsdException w:name="No List" w:semiHidden="1" w:unhideWhenUsed="1"/>
-    <w:lsdException w:name="Outline List 1" w:semiHidden="1" w:unhideWhenUsed="1"/>
-    <w:lsdException w:name="Outline List 2" w:semiHidden="1" w:unhideWhenUsed="1"/>
-    <w:lsdException w:name="Outline List 3" w:semiHidden="1" w:unhideWhenUsed="1"/>
-    <w:lsdException w:name="Table Simple 1" w:semiHidden="1" w:unhideWhenUsed="1"/>
-    <w:lsdException w:name="Table Simple 2" w:semiHidden="1" w:unhideWhenUsed="1"/>
-    <w:lsdException w:name="Table Simple 3" w:semiHidden="1" w:unhideWhenUsed="1"/>
-    <w:lsdException w:name="Table Classic 1" w:semiHidden="1" w:unhideWhenUsed="1"/>
-    <w:lsdException w:name="Table Classic 2" w:semiHidden="1" w:unhideWhenUsed="1"/>
-    <w:lsdException w:name="Table Classic 3" w:semiHidden="1" w:unhideWhenUsed="1"/>
-    <w:lsdException w:name="Table Classic 4" w:semiHidden="1" w:unhideWhenUsed="1"/>
-    <w:lsdException w:name="Table Colorful 1" w:semiHidden="1" w:unhideWhenUsed="1"/>
-    <w:lsdException w:name="Table Colorful 2" w:semiHidden="1" w:unhideWhenUsed="1"/>
-    <w:lsdException w:name="Table Colorful 3" w:semiHidden="1" w:unhideWhenUsed="1"/>
-    <w:lsdException w:name="Table Columns 1" w:semiHidden="1" w:unhideWhenUsed="1"/>
-    <w:lsdException w:name="Table Columns 2" w:semiHidden="1" w:unhideWhenUsed="1"/>
-    <w:lsdException w:name="Table Columns 3" w:semiHidden="1" w:unhideWhenUsed="1"/>
-    <w:lsdException w:name="Table Columns 4" w:semiHidden="1" w:unhideWhenUsed="1"/>
-    <w:lsdException w:name="Table Columns 5" w:semiHidden="1" w:unhideWhenUsed="1"/>
-    <w:lsdException w:name="Table Grid 1" w:semiHidden="1" w:unhideWhenUsed="1"/>
-    <w:lsdException w:name="Table Grid 2" w:semiHidden="1" w:unhideWhenUsed="1"/>
-    <w:lsdException w:name="Table Grid 3" w:semiHidden="1" w:unhideWhenUsed="1"/>
-    <w:lsdException w:name="Table Grid 4" w:semiHidden="1" w:unhideWhenUsed="1"/>
-    <w:lsdException w:name="Table Grid 5" w:semiHidden="1" w:unhideWhenUsed="1"/>
-    <w:lsdException w:name="Table Grid 6" w:semiHidden="1" w:unhideWhenUsed="1"/>
-    <w:lsdException w:name="Table Grid 7" w:semiHidden="1" w:unhideWhenUsed="1"/>
-    <w:lsdException w:name="Table Grid 8" w:semiHidden="1" w:unhideWhenUsed="1"/>
-    <w:lsdException w:name="Table List 1" w:semiHidden="1" w:unhideWhenUsed="1"/>
-    <w:lsdException w:name="Table List 2" w:semiHidden="1" w:unhideWhenUsed="1"/>
-    <w:lsdException w:name="Table List 3" w:semiHidden="1" w:unhideWhenUsed="1"/>
-    <w:lsdException w:name="Table List 4" w:semiHidden="1" w:unhideWhenUsed="1"/>
-    <w:lsdException w:name="Table List 5" w:semiHidden="1" w:unhideWhenUsed="1"/>
-    <w:lsdException w:name="Table List 6" w:semiHidden="1" w:unhideWhenUsed="1"/>
-    <w:lsdException w:name="Table List 7" w:semiHidden="1" w:unhideWhenUsed="1"/>
-    <w:lsdException w:name="Table List 8" w:semiHidden="1" w:unhideWhenUsed="1"/>
-    <w:lsdException w:name="Table 3D effects 1" w:semiHidden="1" w:unhideWhenUsed="1"/>
-    <w:lsdException w:name="Table 3D effects 2" w:semiHidden="1" w:unhideWhenUsed="1"/>
-    <w:lsdException w:name="Table 3D effects 3" w:semiHidden="1" w:unhideWhenUsed="1"/>
-    <w:lsdException w:name="Table Contemporary" w:semiHidden="1" w:unhideWhenUsed="1"/>
-    <w:lsdException w:name="Table Elegant" w:semiHidden="1" w:unhideWhenUsed="1"/>
-    <w:lsdException w:name="Table Professional" w:semiHidden="1" w:unhideWhenUsed="1"/>
-    <w:lsdException w:name="Table Subtle 1" w:semiHidden="1" w:unhideWhenUsed="1"/>
-    <w:lsdException w:name="Table Subtle 2" w:semiHidden="1" w:unhideWhenUsed="1"/>
-    <w:lsdException w:name="Table Web 1" w:semiHidden="1" w:unhideWhenUsed="1"/>
-    <w:lsdException w:name="Table Web 2" w:semiHidden="1" w:unhideWhenUsed="1"/>
-    <w:lsdException w:name="Table Web 3" w:semiHidden="1" w:unhideWhenUsed="1"/>
-    <w:lsdException w:name="Balloon Text" w:semiHidden="1" w:unhideWhenUsed="1"/>
-    <w:lsdException w:name="Table Grid" w:semiHidden="1" w:unhideWhenUsed="1"/>
-    <w:lsdException w:name="Table Theme" w:semiHidden="1" w:unhideWhenUsed="1"/>
-    <w:lsdException w:name="Light Shading"/>
-    <w:lsdException w:name="Light List"/>
-    <w:lsdException w:name="Light Grid"/>
-    <w:lsdException w:name="Medium Shading 1"/>
-    <w:lsdException w:name="Medium Shading 2"/>
-    <w:lsdException w:name="Medium List 1"/>
-    <w:lsdException w:name="Medium List 2"/>
-    <w:lsdException w:name="Medium Grid 1"/>
-    <w:lsdException w:name="Medium Grid 2"/>
-    <w:lsdException w:name="Medium Grid 3"/>
-    <w:lsdException w:name="Dark List"/>
-    <w:lsdException w:name="Colorful Shading"/>
-    <w:lsdException w:name="Colorful List" w:qFormat="1"/>
-    <w:lsdException w:name="Colorful Grid" w:qFormat="1"/>
-    <w:lsdException w:name="Light Shading Accent 1" w:qFormat="1"/>
-    <w:lsdException w:name="Light List Accent 1"/>
-    <w:lsdException w:name="Light Grid Accent 1"/>
-    <w:lsdException w:name="Medium Shading 1 Accent 1"/>
-    <w:lsdException w:name="Medium Shading 2 Accent 1"/>
-    <w:lsdException w:name="Medium List 1 Accent 1"/>
-    <w:lsdException w:name="Revision" w:semiHidden="1"/>
-    <w:lsdException w:name="Medium List 2 Accent 1"/>
-    <w:lsdException w:name="Medium Grid 1 Accent 1"/>
-    <w:lsdException w:name="Medium Grid 2 Accent 1"/>
-    <w:lsdException w:name="Medium Grid 3 Accent 1"/>
-    <w:lsdException w:name="Dark List Accent 1"/>
-    <w:lsdException w:name="Colorful Shading Accent 1"/>
-    <w:lsdException w:name="Colorful List Accent 1"/>
-    <w:lsdException w:name="Colorful Grid Accent 1"/>
-    <w:lsdException w:name="Light Shading Accent 2"/>
-    <w:lsdException w:name="Light List Accent 2"/>
-    <w:lsdException w:name="Light Grid Accent 2"/>
-    <w:lsdException w:name="Medium Shading 1 Accent 2"/>
-    <w:lsdException w:name="Medium Shading 2 Accent 2"/>
-    <w:lsdException w:name="Medium List 1 Accent 2"/>
-    <w:lsdException w:name="Medium List 2 Accent 2"/>
-    <w:lsdException w:name="Medium Grid 1 Accent 2"/>
-    <w:lsdException w:name="Medium Grid 2 Accent 2"/>
-    <w:lsdException w:name="Medium Grid 3 Accent 2"/>
-    <w:lsdException w:name="Dark List Accent 2"/>
-    <w:lsdException w:name="Colorful Shading Accent 2"/>
-    <w:lsdException w:name="Colorful List Accent 2"/>
-    <w:lsdException w:name="Colorful Grid Accent 2"/>
-    <w:lsdException w:name="Light Shading Accent 3"/>
-    <w:lsdException w:name="Light List Accent 3"/>
-    <w:lsdException w:name="Light Grid Accent 3"/>
-    <w:lsdException w:name="Medium Shading 1 Accent 3"/>
-    <w:lsdException w:name="Medium Shading 2 Accent 3"/>
-    <w:lsdException w:name="Medium List 1 Accent 3"/>
-    <w:lsdException w:name="Medium List 2 Accent 3"/>
-    <w:lsdException w:name="Medium Grid 1 Accent 3"/>
-    <w:lsdException w:name="Medium Grid 2 Accent 3"/>
-    <w:lsdException w:name="Medium Grid 3 Accent 3"/>
-    <w:lsdException w:name="Dark List Accent 3"/>
-    <w:lsdException w:name="Colorful Shading Accent 3"/>
-    <w:lsdException w:name="Colorful List Accent 3"/>
-    <w:lsdException w:name="Colorful Grid Accent 3"/>
-    <w:lsdException w:name="Light Shading Accent 4"/>
-    <w:lsdException w:name="Light List Accent 4"/>
-    <w:lsdException w:name="Light Grid Accent 4"/>
-    <w:lsdException w:name="Medium Shading 1 Accent 4"/>
-    <w:lsdException w:name="Medium Shading 2 Accent 4"/>
-    <w:lsdException w:name="Medium List 1 Accent 4"/>
-    <w:lsdException w:name="Medium List 2 Accent 4"/>
-    <w:lsdException w:name="Medium Grid 1 Accent 4"/>
-    <w:lsdException w:name="Medium Grid 2 Accent 4"/>
-    <w:lsdException w:name="Medium Grid 3 Accent 4"/>
-    <w:lsdException w:name="Dark List Accent 4"/>
-    <w:lsdException w:name="Colorful Shading Accent 4"/>
-    <w:lsdException w:name="Colorful List Accent 4"/>
-    <w:lsdException w:name="Colorful Grid Accent 4"/>
-    <w:lsdException w:name="Light Shading Accent 5"/>
-    <w:lsdException w:name="Light List Accent 5"/>
-    <w:lsdException w:name="Light Grid Accent 5"/>
-    <w:lsdException w:name="Medium Shading 1 Accent 5"/>
-    <w:lsdException w:name="Medium Shading 2 Accent 5"/>
-    <w:lsdException w:name="Medium List 1 Accent 5"/>
-    <w:lsdException w:name="Medium List 2 Accent 5"/>
-    <w:lsdException w:name="Medium Grid 1 Accent 5"/>
-    <w:lsdException w:name="Medium Grid 2 Accent 5"/>
-    <w:lsdException w:name="Medium Grid 3 Accent 5"/>
-    <w:lsdException w:name="Dark List Accent 5"/>
-    <w:lsdException w:name="Colorful Shading Accent 5"/>
-    <w:lsdException w:name="Colorful List Accent 5"/>
-    <w:lsdException w:name="Colorful Grid Accent 5"/>
-    <w:lsdException w:name="Light Shading Accent 6"/>
-    <w:lsdException w:name="Light List Accent 6"/>
-    <w:lsdException w:name="Light Grid Accent 6"/>
-    <w:lsdException w:name="Medium Shading 1 Accent 6"/>
-    <w:lsdException w:name="Medium Shading 2 Accent 6"/>
-    <w:lsdException w:name="Medium List 1 Accent 6" w:qFormat="1"/>
-    <w:lsdException w:name="Medium List 2 Accent 6" w:qFormat="1"/>
-    <w:lsdException w:name="Medium Grid 1 Accent 6" w:qFormat="1"/>
-    <w:lsdException w:name="Medium Grid 2 Accent 6" w:qFormat="1"/>
-    <w:lsdException w:name="Medium Grid 3 Accent 6" w:qFormat="1"/>
-    <w:lsdException w:name="Dark List Accent 6"/>
-    <w:lsdException w:name="Colorful Shading Accent 6" w:qFormat="1"/>
-    <w:lsdException w:name="Colorful List Accent 6"/>
-    <w:lsdException w:name="Colorful Grid Accent 6"/>
-    <w:lsdException w:name="Bibliography" w:semiHidden="1" w:unhideWhenUsed="1"/>
-    <w:lsdException w:name="TOC Heading" w:semiHidden="1" w:unhideWhenUsed="1"/>
-    <w:lsdException w:name="Plain Table 1" w:uiPriority="41"/>
-    <w:lsdException w:name="Plain Table 2" w:uiPriority="42"/>
-    <w:lsdException w:name="Plain Table 3" w:uiPriority="43"/>
-    <w:lsdException w:name="Plain Table 4" w:uiPriority="44"/>
-    <w:lsdException w:name="Plain Table 5" w:uiPriority="45"/>
-    <w:lsdException w:name="Grid Table Light" w:uiPriority="40"/>
-    <w:lsdException w:name="Grid Table 1 Light" w:uiPriority="46"/>
-    <w:lsdException w:name="Grid Table 2" w:uiPriority="47"/>
-    <w:lsdException w:name="Grid Table 3" w:uiPriority="48"/>
-    <w:lsdException w:name="Grid Table 4" w:uiPriority="49"/>
-    <w:lsdException w:name="Grid Table 5 Dark" w:uiPriority="50"/>
-    <w:lsdException w:name="Grid Table 6 Colorful" w:uiPriority="51"/>
-    <w:lsdException w:name="Grid Table 7 Colorful" w:uiPriority="52"/>
-    <w:lsdException w:name="Grid Table 1 Light Accent 1" w:uiPriority="46"/>
-    <w:lsdException w:name="Grid Table 2 Accent 1" w:uiPriority="47"/>
-    <w:lsdException w:name="Grid Table 3 Accent 1" w:uiPriority="48"/>
-    <w:lsdException w:name="Grid Table 4 Accent 1" w:uiPriority="49"/>
-    <w:lsdException w:name="Grid Table 5 Dark Accent 1" w:uiPriority="50"/>
-    <w:lsdException w:name="Grid Table 6 Colorful Accent 1" w:uiPriority="51"/>
-    <w:lsdException w:name="Grid Table 7 Colorful Accent 1" w:uiPriority="52"/>
-    <w:lsdException w:name="Grid Table 1 Light Accent 2" w:uiPriority="46"/>
-    <w:lsdException w:name="Grid Table 2 Accent 2" w:uiPriority="47"/>
-    <w:lsdException w:name="Grid Table 3 Accent 2" w:uiPriority="48"/>
-    <w:lsdException w:name="Grid Table 4 Accent 2" w:uiPriority="49"/>
-    <w:lsdException w:name="Grid Table 5 Dark Accent 2" w:uiPriority="50"/>
-    <w:lsdException w:name="Grid Table 6 Colorful Accent 2" w:uiPriority="51"/>
-    <w:lsdException w:name="Grid Table 7 Colorful Accent 2" w:uiPriority="52"/>
-    <w:lsdException w:name="Grid Table 1 Light Accent 3" w:uiPriority="46"/>
-    <w:lsdException w:name="Grid Table 2 Accent 3" w:uiPriority="47"/>
-    <w:lsdException w:name="Grid Table 3 Accent 3" w:uiPriority="48"/>
-    <w:lsdException w:name="Grid Table 4 Accent 3" w:uiPriority="49"/>
-    <w:lsdException w:name="Grid Table 5 Dark Accent 3" w:uiPriority="50"/>
-    <w:lsdException w:name="Grid Table 6 Colorful Accent 3" w:uiPriority="51"/>
-    <w:lsdException w:name="Grid Table 7 Colorful Accent 3" w:uiPriority="52"/>
-    <w:lsdException w:name="Grid Table 1 Light Accent 4" w:uiPriority="46"/>
-    <w:lsdException w:name="Grid Table 2 Accent 4" w:uiPriority="47"/>
-    <w:lsdException w:name="Grid Table 3 Accent 4" w:uiPriority="48"/>
-    <w:lsdException w:name="Grid Table 4 Accent 4" w:uiPriority="49"/>
-    <w:lsdException w:name="Grid Table 5 Dark Accent 4" w:uiPriority="50"/>
-    <w:lsdException w:name="Grid Table 6 Colorful Accent 4" w:uiPriority="51"/>
-    <w:lsdException w:name="Grid Table 7 Colorful Accent 4" w:uiPriority="52"/>
-    <w:lsdException w:name="Grid Table 1 Light Accent 5" w:uiPriority="46"/>
-    <w:lsdException w:name="Grid Table 2 Accent 5" w:uiPriority="47"/>
-    <w:lsdException w:name="Grid Table 3 Accent 5" w:uiPriority="48"/>
-    <w:lsdException w:name="Grid Table 4 Accent 5" w:uiPriority="49"/>
-    <w:lsdException w:name="Grid Table 5 Dark Accent 5" w:uiPriority="50"/>
-    <w:lsdException w:name="Grid Table 6 Colorful Accent 5" w:uiPriority="51"/>
-    <w:lsdException w:name="Grid Table 7 Colorful Accent 5" w:uiPriority="52"/>
-    <w:lsdException w:name="Grid Table 1 Light Accent 6" w:uiPriority="46"/>
-    <w:lsdException w:name="Grid Table 2 Accent 6" w:uiPriority="47"/>
-    <w:lsdException w:name="Grid Table 3 Accent 6" w:uiPriority="48"/>
-    <w:lsdException w:name="Grid Table 4 Accent 6" w:uiPriority="49"/>
-    <w:lsdException w:name="Grid Table 5 Dark Accent 6" w:uiPriority="50"/>
-    <w:lsdException w:name="Grid Table 6 Colorful Accent 6" w:uiPriority="51"/>
-    <w:lsdException w:name="Grid Table 7 Colorful Accent 6" w:uiPriority="52"/>
-    <w:lsdException w:name="List Table 1 Light" w:uiPriority="46"/>
-    <w:lsdException w:name="List Table 2" w:uiPriority="47"/>
-    <w:lsdException w:name="List Table 3" w:uiPriority="48"/>
-    <w:lsdException w:name="List Table 4" w:uiPriority="49"/>
-    <w:lsdException w:name="List Table 5 Dark" w:uiPriority="50"/>
-    <w:lsdException w:name="List Table 6 Colorful" w:uiPriority="51"/>
-    <w:lsdException w:name="List Table 7 Colorful" w:uiPriority="52"/>
-    <w:lsdException w:name="List Table 1 Light Accent 1" w:uiPriority="46"/>
-    <w:lsdException w:name="List Table 2 Accent 1" w:uiPriority="47"/>
-    <w:lsdException w:name="List Table 3 Accent 1" w:uiPriority="48"/>
-    <w:lsdException w:name="List Table 4 Accent 1" w:uiPriority="49"/>
-    <w:lsdException w:name="List Table 5 Dark Accent 1" w:uiPriority="50"/>
-    <w:lsdException w:name="List Table 6 Colorful Accent 1" w:uiPriority="51"/>
-    <w:lsdException w:name="List Table 7 Colorful Accent 1" w:uiPriority="52"/>
-    <w:lsdException w:name="List Table 1 Light Accent 2" w:uiPriority="46"/>
-    <w:lsdException w:name="List Table 2 Accent 2" w:uiPriority="47"/>
-    <w:lsdException w:name="List Table 3 Accent 2" w:uiPriority="48"/>
-    <w:lsdException w:name="List Table 4 Accent 2" w:uiPriority="49"/>
-    <w:lsdException w:name="List Table 5 Dark Accent 2" w:uiPriority="50"/>
-    <w:lsdException w:name="List Table 6 Colorful Accent 2" w:uiPriority="51"/>
-    <w:lsdException w:name="List Table 7 Colorful Accent 2" w:uiPriority="52"/>
-    <w:lsdException w:name="List Table 1 Light Accent 3" w:uiPriority="46"/>
-    <w:lsdException w:name="List Table 2 Accent 3" w:uiPriority="47"/>
-    <w:lsdException w:name="List Table 3 Accent 3" w:uiPriority="48"/>
-    <w:lsdException w:name="List Table 4 Accent 3" w:uiPriority="49"/>
-    <w:lsdException w:name="List Table 5 Dark Accent 3" w:uiPriority="50"/>
-    <w:lsdException w:name="List Table 6 Colorful Accent 3" w:uiPriority="51"/>
-    <w:lsdException w:name="List Table 7 Colorful Accent 3" w:uiPriority="52"/>
-    <w:lsdException w:name="List Table 1 Light Accent 4" w:uiPriority="46"/>
-    <w:lsdException w:name="List Table 2 Accent 4" w:uiPriority="47"/>
-    <w:lsdException w:name="List Table 3 Accent 4" w:uiPriority="48"/>
-    <w:lsdException w:name="List Table 4 Accent 4" w:uiPriority="49"/>
-    <w:lsdException w:name="List Table 5 Dark Accent 4" w:uiPriority="50"/>
-    <w:lsdException w:name="List Table 6 Colorful Accent 4" w:uiPriority="51"/>
-    <w:lsdException w:name="List Table 7 Colorful Accent 4" w:uiPriority="52"/>
-    <w:lsdException w:name="List Table 1 Light Accent 5" w:uiPriority="46"/>
-    <w:lsdException w:name="List Table 2 Accent 5" w:uiPriority="47"/>
-    <w:lsdException w:name="List Table 3 Accent 5" w:uiPriority="48"/>
-    <w:lsdException w:name="List Table 4 Accent 5" w:uiPriority="49"/>
-    <w:lsdException w:name="List Table 5 Dark Accent 5" w:uiPriority="50"/>
-    <w:lsdException w:name="List Table 6 Colorful Accent 5" w:uiPriority="51"/>
-    <w:lsdException w:name="List Table 7 Colorful Accent 5" w:uiPriority="52"/>
-    <w:lsdException w:name="List Table 1 Light Accent 6" w:uiPriority="46"/>
-    <w:lsdException w:name="List Table 2 Accent 6" w:uiPriority="47"/>
-    <w:lsdException w:name="List Table 3 Accent 6" w:uiPriority="48"/>
-    <w:lsdException w:name="List Table 4 Accent 6" w:uiPriority="49"/>
-    <w:lsdException w:name="List Table 5 Dark Accent 6" w:uiPriority="50"/>
-    <w:lsdException w:name="List Table 6 Colorful Accent 6" w:uiPriority="51"/>
-    <w:lsdException w:name="List Table 7 Colorful Accent 6" w:uiPriority="52"/>
-    <w:lsdException w:name="Mention" w:semiHidden="1" w:uiPriority="99" w:unhideWhenUsed="1"/>
-    <w:lsdException w:name="Smart Hyperlink" w:semiHidden="1" w:uiPriority="99" w:unhideWhenUsed="1"/>
-    <w:lsdException w:name="Hashtag" w:semiHidden="1" w:uiPriority="99" w:unhideWhenUsed="1"/>
+  <w:latentStyles w:defLockedState="0" w:defUIPriority="0" w:defSemiHidden="1" w:defUnhideWhenUsed="1" w:defQFormat="0" w:count="267">
+    <w:lsdException w:name="Normal" w:semiHidden="0" w:unhideWhenUsed="0" w:qFormat="1"/>
+    <w:lsdException w:name="heading 1" w:semiHidden="0" w:unhideWhenUsed="0" w:qFormat="1"/>
+    <w:lsdException w:name="heading 2" w:semiHidden="0" w:unhideWhenUsed="0" w:qFormat="1"/>
+    <w:lsdException w:name="heading 3" w:qFormat="1"/>
+    <w:lsdException w:name="heading 4" w:qFormat="1"/>
+    <w:lsdException w:name="heading 5" w:qFormat="1"/>
+    <w:lsdException w:name="heading 6" w:qFormat="1"/>
+    <w:lsdException w:name="heading 7" w:qFormat="1"/>
+    <w:lsdException w:name="heading 8" w:qFormat="1"/>
+    <w:lsdException w:name="heading 9" w:qFormat="1"/>
+    <w:lsdException w:name="caption" w:qFormat="1"/>
+    <w:lsdException w:name="List Number" w:semiHidden="0" w:unhideWhenUsed="0"/>
+    <w:lsdException w:name="List 4" w:semiHidden="0" w:unhideWhenUsed="0"/>
+    <w:lsdException w:name="List 5" w:semiHidden="0" w:unhideWhenUsed="0"/>
+    <w:lsdException w:name="Title" w:semiHidden="0" w:unhideWhenUsed="0" w:qFormat="1"/>
+    <w:lsdException w:name="Subtitle" w:semiHidden="0" w:unhideWhenUsed="0" w:qFormat="1"/>
+    <w:lsdException w:name="Salutation" w:semiHidden="0" w:unhideWhenUsed="0"/>
+    <w:lsdException w:name="Date" w:semiHidden="0" w:unhideWhenUsed="0"/>
+    <w:lsdException w:name="Body Text First Indent" w:semiHidden="0" w:unhideWhenUsed="0"/>
+    <w:lsdException w:name="Hyperlink" w:uiPriority="99"/>
+    <w:lsdException w:name="Strong" w:semiHidden="0" w:unhideWhenUsed="0" w:qFormat="1"/>
+    <w:lsdException w:name="Emphasis" w:semiHidden="0" w:unhideWhenUsed="0" w:qFormat="1"/>
+    <w:lsdException w:name="Placeholder Text" w:semiHidden="0" w:unhideWhenUsed="0"/>
+    <w:lsdException w:name="No Spacing" w:semiHidden="0" w:unhideWhenUsed="0"/>
+    <w:lsdException w:name="Light Shading" w:semiHidden="0" w:unhideWhenUsed="0"/>
+    <w:lsdException w:name="Light List" w:semiHidden="0" w:unhideWhenUsed="0"/>
+    <w:lsdException w:name="Light Grid" w:semiHidden="0" w:unhideWhenUsed="0"/>
+    <w:lsdException w:name="Medium Shading 1" w:semiHidden="0" w:unhideWhenUsed="0"/>
+    <w:lsdException w:name="Medium Shading 2" w:semiHidden="0" w:unhideWhenUsed="0"/>
+    <w:lsdException w:name="Medium List 1" w:semiHidden="0" w:unhideWhenUsed="0"/>
+    <w:lsdException w:name="Medium List 2" w:semiHidden="0" w:unhideWhenUsed="0"/>
+    <w:lsdException w:name="Medium Grid 1" w:semiHidden="0" w:unhideWhenUsed="0"/>
+    <w:lsdException w:name="Medium Grid 2" w:semiHidden="0" w:unhideWhenUsed="0"/>
+    <w:lsdException w:name="Medium Grid 3" w:semiHidden="0" w:unhideWhenUsed="0"/>
+    <w:lsdException w:name="Dark List" w:semiHidden="0" w:unhideWhenUsed="0"/>
+    <w:lsdException w:name="Colorful Shading" w:semiHidden="0" w:unhideWhenUsed="0"/>
+    <w:lsdException w:name="Colorful List" w:semiHidden="0" w:unhideWhenUsed="0" w:qFormat="1"/>
+    <w:lsdException w:name="Colorful Grid" w:semiHidden="0" w:unhideWhenUsed="0" w:qFormat="1"/>
+    <w:lsdException w:name="Light Shading Accent 1" w:semiHidden="0" w:unhideWhenUsed="0" w:qFormat="1"/>
+    <w:lsdException w:name="Light List Accent 1" w:semiHidden="0" w:unhideWhenUsed="0"/>
+    <w:lsdException w:name="Light Grid Accent 1" w:semiHidden="0" w:unhideWhenUsed="0"/>
+    <w:lsdException w:name="Medium Shading 1 Accent 1" w:semiHidden="0" w:unhideWhenUsed="0"/>
+    <w:lsdException w:name="Medium Shading 2 Accent 1" w:semiHidden="0" w:unhideWhenUsed="0"/>
+    <w:lsdException w:name="Medium List 1 Accent 1" w:semiHidden="0" w:unhideWhenUsed="0"/>
+    <w:lsdException w:name="Revision" w:unhideWhenUsed="0"/>
+    <w:lsdException w:name="List Paragraph" w:semiHidden="0" w:unhideWhenUsed="0"/>
+    <w:lsdException w:name="Quote" w:semiHidden="0" w:unhideWhenUsed="0"/>
+    <w:lsdException w:name="Intense Quote" w:semiHidden="0" w:unhideWhenUsed="0"/>
+    <w:lsdException w:name="Medium List 2 Accent 1" w:semiHidden="0" w:unhideWhenUsed="0"/>
+    <w:lsdException w:name="Medium Grid 1 Accent 1" w:semiHidden="0" w:unhideWhenUsed="0"/>
+    <w:lsdException w:name="Medium Grid 2 Accent 1" w:semiHidden="0" w:unhideWhenUsed="0"/>
+    <w:lsdException w:name="Medium Grid 3 Accent 1" w:semiHidden="0" w:unhideWhenUsed="0"/>
+    <w:lsdException w:name="Dark List Accent 1" w:semiHidden="0" w:unhideWhenUsed="0"/>
+    <w:lsdException w:name="Colorful Shading Accent 1" w:semiHidden="0" w:unhideWhenUsed="0"/>
+    <w:lsdException w:name="Colorful List Accent 1" w:semiHidden="0" w:unhideWhenUsed="0"/>
+    <w:lsdException w:name="Colorful Grid Accent 1" w:semiHidden="0" w:unhideWhenUsed="0"/>
+    <w:lsdException w:name="Light Shading Accent 2" w:semiHidden="0" w:unhideWhenUsed="0"/>
+    <w:lsdException w:name="Light List Accent 2" w:semiHidden="0" w:unhideWhenUsed="0"/>
+    <w:lsdException w:name="Light Grid Accent 2" w:semiHidden="0" w:unhideWhenUsed="0"/>
+    <w:lsdException w:name="Medium Shading 1 Accent 2" w:semiHidden="0" w:unhideWhenUsed="0"/>
+    <w:lsdException w:name="Medium Shading 2 Accent 2" w:semiHidden="0" w:unhideWhenUsed="0"/>
+    <w:lsdException w:name="Medium List 1 Accent 2" w:semiHidden="0" w:unhideWhenUsed="0"/>
+    <w:lsdException w:name="Medium List 2 Accent 2" w:semiHidden="0" w:unhideWhenUsed="0"/>
+    <w:lsdException w:name="Medium Grid 1 Accent 2" w:semiHidden="0" w:unhideWhenUsed="0"/>
+    <w:lsdException w:name="Medium Grid 2 Accent 2" w:semiHidden="0" w:unhideWhenUsed="0"/>
+    <w:lsdException w:name="Medium Grid 3 Accent 2" w:semiHidden="0" w:unhideWhenUsed="0"/>
+    <w:lsdException w:name="Dark List Accent 2" w:semiHidden="0" w:unhideWhenUsed="0"/>
+    <w:lsdException w:name="Colorful Shading Accent 2" w:semiHidden="0" w:unhideWhenUsed="0"/>
+    <w:lsdException w:name="Colorful List Accent 2" w:semiHidden="0" w:unhideWhenUsed="0"/>
+    <w:lsdException w:name="Colorful Grid Accent 2" w:semiHidden="0" w:unhideWhenUsed="0"/>
+    <w:lsdException w:name="Light Shading Accent 3" w:semiHidden="0" w:unhideWhenUsed="0"/>
+    <w:lsdException w:name="Light List Accent 3" w:semiHidden="0" w:unhideWhenUsed="0"/>
+    <w:lsdException w:name="Light Grid Accent 3" w:semiHidden="0" w:unhideWhenUsed="0"/>
+    <w:lsdException w:name="Medium Shading 1 Accent 3" w:semiHidden="0" w:unhideWhenUsed="0"/>
+    <w:lsdException w:name="Medium Shading 2 Accent 3" w:semiHidden="0" w:unhideWhenUsed="0"/>
+    <w:lsdException w:name="Medium List 1 Accent 3" w:semiHidden="0" w:unhideWhenUsed="0"/>
+    <w:lsdException w:name="Medium List 2 Accent 3" w:semiHidden="0" w:unhideWhenUsed="0"/>
+    <w:lsdException w:name="Medium Grid 1 Accent 3" w:semiHidden="0" w:unhideWhenUsed="0"/>
+    <w:lsdException w:name="Medium Grid 2 Accent 3" w:semiHidden="0" w:unhideWhenUsed="0"/>
+    <w:lsdException w:name="Medium Grid 3 Accent 3" w:semiHidden="0" w:unhideWhenUsed="0"/>
+    <w:lsdException w:name="Dark List Accent 3" w:semiHidden="0" w:unhideWhenUsed="0"/>
+    <w:lsdException w:name="Colorful Shading Accent 3" w:semiHidden="0" w:unhideWhenUsed="0"/>
+    <w:lsdException w:name="Colorful List Accent 3" w:semiHidden="0" w:unhideWhenUsed="0"/>
+    <w:lsdException w:name="Colorful Grid Accent 3" w:semiHidden="0" w:unhideWhenUsed="0"/>
+    <w:lsdException w:name="Light Shading Accent 4" w:semiHidden="0" w:unhideWhenUsed="0"/>
+    <w:lsdException w:name="Light List Accent 4" w:semiHidden="0" w:unhideWhenUsed="0"/>
+    <w:lsdException w:name="Light Grid Accent 4" w:semiHidden="0" w:unhideWhenUsed="0"/>
+    <w:lsdException w:name="Medium Shading 1 Accent 4" w:semiHidden="0" w:unhideWhenUsed="0"/>
+    <w:lsdException w:name="Medium Shading 2 Accent 4" w:semiHidden="0" w:unhideWhenUsed="0"/>
+    <w:lsdException w:name="Medium List 1 Accent 4" w:semiHidden="0" w:unhideWhenUsed="0"/>
+    <w:lsdException w:name="Medium List 2 Accent 4" w:semiHidden="0" w:unhideWhenUsed="0"/>
+    <w:lsdException w:name="Medium Grid 1 Accent 4" w:semiHidden="0" w:unhideWhenUsed="0"/>
+    <w:lsdException w:name="Medium Grid 2 Accent 4" w:semiHidden="0" w:unhideWhenUsed="0"/>
+    <w:lsdException w:name="Medium Grid 3 Accent 4" w:semiHidden="0" w:unhideWhenUsed="0"/>
+    <w:lsdException w:name="Dark List Accent 4" w:semiHidden="0" w:unhideWhenUsed="0"/>
+    <w:lsdException w:name="Colorful Shading Accent 4" w:semiHidden="0" w:unhideWhenUsed="0"/>
+    <w:lsdException w:name="Colorful List Accent 4" w:semiHidden="0" w:unhideWhenUsed="0"/>
+    <w:lsdException w:name="Colorful Grid Accent 4" w:semiHidden="0" w:unhideWhenUsed="0"/>
+    <w:lsdException w:name="Light Shading Accent 5" w:semiHidden="0" w:unhideWhenUsed="0"/>
+    <w:lsdException w:name="Light List Accent 5" w:semiHidden="0" w:unhideWhenUsed="0"/>
+    <w:lsdException w:name="Light Grid Accent 5" w:semiHidden="0" w:unhideWhenUsed="0"/>
+    <w:lsdException w:name="Medium Shading 1 Accent 5" w:semiHidden="0" w:unhideWhenUsed="0"/>
+    <w:lsdException w:name="Medium Shading 2 Accent 5" w:semiHidden="0" w:unhideWhenUsed="0"/>
+    <w:lsdException w:name="Medium List 1 Accent 5" w:semiHidden="0" w:unhideWhenUsed="0"/>
+    <w:lsdException w:name="Medium List 2 Accent 5" w:semiHidden="0" w:unhideWhenUsed="0"/>
+    <w:lsdException w:name="Medium Grid 1 Accent 5" w:semiHidden="0" w:unhideWhenUsed="0"/>
+    <w:lsdException w:name="Medium Grid 2 Accent 5" w:semiHidden="0" w:unhideWhenUsed="0"/>
+    <w:lsdException w:name="Medium Grid 3 Accent 5" w:semiHidden="0" w:unhideWhenUsed="0"/>
+    <w:lsdException w:name="Dark List Accent 5" w:semiHidden="0" w:unhideWhenUsed="0"/>
+    <w:lsdException w:name="Colorful Shading Accent 5" w:semiHidden="0" w:unhideWhenUsed="0"/>
+    <w:lsdException w:name="Colorful List Accent 5" w:semiHidden="0" w:unhideWhenUsed="0"/>
+    <w:lsdException w:name="Colorful Grid Accent 5" w:semiHidden="0" w:unhideWhenUsed="0"/>
+    <w:lsdException w:name="Light Shading Accent 6" w:semiHidden="0" w:unhideWhenUsed="0"/>
+    <w:lsdException w:name="Light List Accent 6" w:semiHidden="0" w:unhideWhenUsed="0"/>
+    <w:lsdException w:name="Light Grid Accent 6" w:semiHidden="0" w:unhideWhenUsed="0"/>
+    <w:lsdException w:name="Medium Shading 1 Accent 6" w:semiHidden="0" w:unhideWhenUsed="0"/>
+    <w:lsdException w:name="Medium Shading 2 Accent 6" w:semiHidden="0" w:unhideWhenUsed="0"/>
+    <w:lsdException w:name="Medium List 1 Accent 6" w:semiHidden="0" w:unhideWhenUsed="0" w:qFormat="1"/>
+    <w:lsdException w:name="Medium List 2 Accent 6" w:semiHidden="0" w:unhideWhenUsed="0" w:qFormat="1"/>
+    <w:lsdException w:name="Medium Grid 1 Accent 6" w:semiHidden="0" w:unhideWhenUsed="0" w:qFormat="1"/>
+    <w:lsdException w:name="Medium Grid 2 Accent 6" w:semiHidden="0" w:unhideWhenUsed="0" w:qFormat="1"/>
+    <w:lsdException w:name="Medium Grid 3 Accent 6" w:semiHidden="0" w:unhideWhenUsed="0" w:qFormat="1"/>
+    <w:lsdException w:name="Dark List Accent 6" w:semiHidden="0" w:unhideWhenUsed="0"/>
+    <w:lsdException w:name="Colorful Shading Accent 6" w:semiHidden="0" w:unhideWhenUsed="0" w:qFormat="1"/>
+    <w:lsdException w:name="Colorful List Accent 6" w:semiHidden="0" w:unhideWhenUsed="0"/>
+    <w:lsdException w:name="Colorful Grid Accent 6" w:semiHidden="0" w:unhideWhenUsed="0"/>
+    <w:lsdException w:name="Subtle Emphasis" w:semiHidden="0" w:unhideWhenUsed="0"/>
+    <w:lsdException w:name="Intense Emphasis" w:semiHidden="0" w:unhideWhenUsed="0"/>
+    <w:lsdException w:name="Subtle Reference" w:semiHidden="0" w:unhideWhenUsed="0"/>
+    <w:lsdException w:name="Intense Reference" w:semiHidden="0" w:unhideWhenUsed="0"/>
+    <w:lsdException w:name="Book Title" w:semiHidden="0" w:unhideWhenUsed="0"/>
   </w:latentStyles>
   <w:style w:type="paragraph" w:default="1" w:styleId="Normal">
     <w:name w:val="Normal"/>
@@ -5424,11 +5137,11 @@
       <w:szCs w:val="24"/>
     </w:rPr>
   </w:style>
-  <w:style w:type="paragraph" w:styleId="Cabealho1">
+  <w:style w:type="paragraph" w:styleId="Ttulo1">
     <w:name w:val="heading 1"/>
     <w:basedOn w:val="Normal"/>
     <w:next w:val="Normal"/>
-    <w:link w:val="Cabealho1Carter"/>
+    <w:link w:val="Ttulo1Carcter"/>
     <w:qFormat/>
     <w:rsid w:val="00F053A3"/>
     <w:pPr>
@@ -5446,11 +5159,11 @@
       <w:szCs w:val="32"/>
     </w:rPr>
   </w:style>
-  <w:style w:type="paragraph" w:styleId="Cabealho2">
+  <w:style w:type="paragraph" w:styleId="Ttulo2">
     <w:name w:val="heading 2"/>
     <w:basedOn w:val="Normal"/>
     <w:next w:val="Normal"/>
-    <w:link w:val="Cabealho2Carter"/>
+    <w:link w:val="Ttulo2Carcter"/>
     <w:qFormat/>
     <w:rsid w:val="00F053A3"/>
     <w:pPr>
@@ -5479,6 +5192,7 @@
     <w:uiPriority w:val="99"/>
     <w:semiHidden/>
     <w:unhideWhenUsed/>
+    <w:qFormat/>
     <w:tblPr>
       <w:tblInd w:w="0" w:type="dxa"/>
       <w:tblCellMar>
@@ -5495,9 +5209,9 @@
     <w:semiHidden/>
     <w:unhideWhenUsed/>
   </w:style>
-  <w:style w:type="character" w:customStyle="1" w:styleId="Cabealho2Carter">
-    <w:name w:val="Cabeçalho 2 Caráter"/>
-    <w:link w:val="Cabealho2"/>
+  <w:style w:type="character" w:customStyle="1" w:styleId="Ttulo2Carcter">
+    <w:name w:val="Título 2 Carácter"/>
+    <w:link w:val="Ttulo2"/>
     <w:rsid w:val="00F053A3"/>
     <w:rPr>
       <w:rFonts w:ascii="Calibri" w:eastAsia="Times New Roman" w:hAnsi="Calibri" w:cs="Times New Roman"/>
@@ -5508,9 +5222,9 @@
       <w:szCs w:val="26"/>
     </w:rPr>
   </w:style>
-  <w:style w:type="character" w:customStyle="1" w:styleId="Cabealho1Carter">
-    <w:name w:val="Cabeçalho 1 Caráter"/>
-    <w:link w:val="Cabealho1"/>
+  <w:style w:type="character" w:customStyle="1" w:styleId="Ttulo1Carcter">
+    <w:name w:val="Título 1 Carácter"/>
+    <w:link w:val="Ttulo1"/>
     <w:rsid w:val="00F053A3"/>
     <w:rPr>
       <w:rFonts w:ascii="Calibri" w:eastAsia="Times New Roman" w:hAnsi="Calibri" w:cs="Times New Roman"/>
@@ -5524,7 +5238,7 @@
   <w:style w:type="paragraph" w:styleId="Textodebalo">
     <w:name w:val="Balloon Text"/>
     <w:basedOn w:val="Normal"/>
-    <w:link w:val="TextodebaloCarter"/>
+    <w:link w:val="TextodebaloCarcter"/>
     <w:rsid w:val="00BA2C6B"/>
     <w:pPr>
       <w:spacing w:after="0"/>
@@ -5535,8 +5249,8 @@
       <w:szCs w:val="18"/>
     </w:rPr>
   </w:style>
-  <w:style w:type="character" w:customStyle="1" w:styleId="TextodebaloCarter">
-    <w:name w:val="Texto de balão Caráter"/>
+  <w:style w:type="character" w:customStyle="1" w:styleId="TextodebaloCarcter">
+    <w:name w:val="Texto de balão Carácter"/>
     <w:link w:val="Textodebalo"/>
     <w:rsid w:val="00BA2C6B"/>
     <w:rPr>
@@ -5892,7 +5606,7 @@
 </file>
 
 <file path=customXml/itemProps1.xml><?xml version="1.0" encoding="utf-8"?>
-<ds:datastoreItem xmlns:ds="http://schemas.openxmlformats.org/officeDocument/2006/customXml" ds:itemID="{882E07CA-58DD-4BFE-8883-C6D4C7711099}">
+<ds:datastoreItem xmlns:ds="http://schemas.openxmlformats.org/officeDocument/2006/customXml" ds:itemID="{6F4B1E8A-5D3B-471C-A7E6-E76C09346C7F}">
   <ds:schemaRefs>
     <ds:schemaRef ds:uri="http://schemas.openxmlformats.org/officeDocument/2006/bibliography"/>
   </ds:schemaRefs>

</xml_diff>